<commit_message>
Added some steps to the git manual
</commit_message>
<xml_diff>
--- a/Git&GitHub_Manual.docx
+++ b/Git&GitHub_Manual.docx
@@ -3,8 +3,291 @@
 <w:document xmlns:wpc="http://schemas.microsoft.com/office/word/2010/wordprocessingCanvas" xmlns:cx="http://schemas.microsoft.com/office/drawing/2014/chartex" xmlns:cx1="http://schemas.microsoft.com/office/drawing/2015/9/8/chartex" xmlns:cx2="http://schemas.microsoft.com/office/drawing/2015/10/21/chartex" xmlns:cx3="http://schemas.microsoft.com/office/drawing/2016/5/9/chartex" xmlns:cx4="http://schemas.microsoft.com/office/drawing/2016/5/10/chartex" xmlns:cx5="http://schemas.microsoft.com/office/drawing/2016/5/11/chartex" xmlns:cx6="http://schemas.microsoft.com/office/drawing/2016/5/12/chartex" xmlns:cx7="http://schemas.microsoft.com/office/drawing/2016/5/13/chartex" xmlns:cx8="http://schemas.microsoft.com/office/drawing/2016/5/14/chartex" xmlns:mc="http://schemas.openxmlformats.org/markup-compatibility/2006" xmlns:aink="http://schemas.microsoft.com/office/drawing/2016/ink" xmlns:am3d="http://schemas.microsoft.com/office/drawing/2017/model3d" xmlns:o="urn:schemas-microsoft-com:office:office" xmlns:r="http://schemas.openxmlformats.org/officeDocument/2006/relationships" xmlns:m="http://schemas.openxmlformats.org/officeDocument/2006/math" xmlns:v="urn:schemas-microsoft-com:vml" xmlns:wp14="http://schemas.microsoft.com/office/word/2010/wordprocessingDrawing" xmlns:wp="http://schemas.openxmlformats.org/drawingml/2006/wordprocessingDrawing" xmlns:w10="urn:schemas-microsoft-com:office:word" xmlns:w="http://schemas.openxmlformats.org/wordprocessingml/2006/main" xmlns:w14="http://schemas.microsoft.com/office/word/2010/wordml" xmlns:w15="http://schemas.microsoft.com/office/word/2012/wordml" xmlns:w16cid="http://schemas.microsoft.com/office/word/2016/wordml/cid" xmlns:w16se="http://schemas.microsoft.com/office/word/2015/wordml/symex" xmlns:wpg="http://schemas.microsoft.com/office/word/2010/wordprocessingGroup" xmlns:wpi="http://schemas.microsoft.com/office/word/2010/wordprocessingInk" xmlns:wne="http://schemas.microsoft.com/office/word/2006/wordml" xmlns:wps="http://schemas.microsoft.com/office/word/2010/wordprocessingShape" mc:Ignorable="w14 w15 w16se w16cid wp14">
   <w:body>
     <w:p>
+      <w:pPr>
+        <w:pStyle w:val="Heading1"/>
+        <w:rPr>
+          <w:lang w:val="en-GB"/>
+        </w:rPr>
+      </w:pPr>
+      <w:r>
+        <w:rPr>
+          <w:lang w:val="en-GB"/>
+        </w:rPr>
+        <w:t>Git &amp; GitHub Manual</w:t>
+      </w:r>
+    </w:p>
+    <w:p>
+      <w:pPr>
+        <w:pStyle w:val="Heading2"/>
+        <w:rPr>
+          <w:lang w:val="en-GB"/>
+        </w:rPr>
+      </w:pPr>
+      <w:r>
+        <w:rPr>
+          <w:lang w:val="en-GB"/>
+        </w:rPr>
+        <w:t>Installation of Git Bash</w:t>
+      </w:r>
+    </w:p>
+    <w:p>
+      <w:pPr>
+        <w:rPr>
+          <w:lang w:val="en-GB"/>
+        </w:rPr>
+      </w:pPr>
+    </w:p>
+    <w:p>
+      <w:pPr>
+        <w:rPr>
+          <w:lang w:val="en-GB"/>
+        </w:rPr>
+      </w:pPr>
+    </w:p>
+    <w:p>
+      <w:pPr>
+        <w:pStyle w:val="Heading2"/>
+        <w:rPr>
+          <w:lang w:val="en-GB"/>
+        </w:rPr>
+      </w:pPr>
+      <w:r>
+        <w:rPr>
+          <w:lang w:val="en-GB"/>
+        </w:rPr>
+        <w:t>Create and clone repositories</w:t>
+      </w:r>
+    </w:p>
+    <w:p>
+      <w:pPr>
+        <w:pStyle w:val="ListParagraph"/>
+        <w:numPr>
+          <w:ilvl w:val="0"/>
+          <w:numId w:val="8"/>
+        </w:numPr>
+        <w:ind w:left="426"/>
+        <w:rPr>
+          <w:lang w:val="en-GB"/>
+        </w:rPr>
+      </w:pPr>
+      <w:r>
+        <w:rPr>
+          <w:lang w:val="en-GB"/>
+        </w:rPr>
+        <w:t>Go to GitHub online (</w:t>
+      </w:r>
+      <w:hyperlink r:id="rId6" w:history="1">
+        <w:r>
+          <w:rPr>
+            <w:rStyle w:val="Hyperlink"/>
+            <w:lang w:val="en-GB"/>
+          </w:rPr>
+          <w:t>https://github.</w:t>
+        </w:r>
+        <w:r>
+          <w:rPr>
+            <w:rStyle w:val="Hyperlink"/>
+            <w:lang w:val="en-GB"/>
+          </w:rPr>
+          <w:t>c</w:t>
+        </w:r>
+        <w:r>
+          <w:rPr>
+            <w:rStyle w:val="Hyperlink"/>
+            <w:lang w:val="en-GB"/>
+          </w:rPr>
+          <w:t>om</w:t>
+        </w:r>
+      </w:hyperlink>
+      <w:r>
+        <w:rPr>
+          <w:lang w:val="en-GB"/>
+        </w:rPr>
+        <w:t xml:space="preserve">). If you don’t have an </w:t>
+      </w:r>
+      <w:proofErr w:type="gramStart"/>
+      <w:r>
+        <w:rPr>
+          <w:lang w:val="en-GB"/>
+        </w:rPr>
+        <w:t>account</w:t>
+      </w:r>
+      <w:proofErr w:type="gramEnd"/>
+      <w:r>
+        <w:rPr>
+          <w:lang w:val="en-GB"/>
+        </w:rPr>
+        <w:t xml:space="preserve"> you need to create one;</w:t>
+      </w:r>
+    </w:p>
+    <w:p>
+      <w:pPr>
+        <w:pStyle w:val="ListParagraph"/>
+        <w:numPr>
+          <w:ilvl w:val="0"/>
+          <w:numId w:val="8"/>
+        </w:numPr>
+        <w:ind w:left="426"/>
+        <w:rPr>
+          <w:lang w:val="en-GB"/>
+        </w:rPr>
+      </w:pPr>
+      <w:r>
+        <w:rPr>
+          <w:lang w:val="en-GB"/>
+        </w:rPr>
+        <w:t xml:space="preserve">To create a new </w:t>
+      </w:r>
+      <w:r>
+        <w:rPr>
+          <w:b/>
+          <w:lang w:val="en-GB"/>
+        </w:rPr>
+        <w:t>repository</w:t>
+      </w:r>
+      <w:r>
+        <w:rPr>
+          <w:lang w:val="en-GB"/>
+        </w:rPr>
+        <w:t>, click on your account area in the right top corner</w:t>
+      </w:r>
+      <w:r>
+        <w:rPr>
+          <w:lang w:val="en-GB"/>
+        </w:rPr>
+        <w:t xml:space="preserve">, then click in “Repositories” and then click “New”. If you just want to clone an existing </w:t>
+      </w:r>
+      <w:r>
+        <w:rPr>
+          <w:b/>
+          <w:lang w:val="en-GB"/>
+        </w:rPr>
+        <w:t>repository</w:t>
+      </w:r>
+      <w:r>
+        <w:rPr>
+          <w:lang w:val="en-GB"/>
+        </w:rPr>
+        <w:t xml:space="preserve">, jump to step </w:t>
+      </w:r>
+      <w:r>
+        <w:rPr>
+          <w:lang w:val="en-GB"/>
+        </w:rPr>
+        <w:fldChar w:fldCharType="begin"/>
+      </w:r>
+      <w:r>
+        <w:rPr>
+          <w:lang w:val="en-GB"/>
+        </w:rPr>
+        <w:instrText xml:space="preserve"> REF _Ref4752981 \r \h </w:instrText>
+      </w:r>
+      <w:r>
+        <w:rPr>
+          <w:lang w:val="en-GB"/>
+        </w:rPr>
+      </w:r>
+      <w:r>
+        <w:rPr>
+          <w:lang w:val="en-GB"/>
+        </w:rPr>
+        <w:fldChar w:fldCharType="separate"/>
+      </w:r>
+      <w:r>
+        <w:rPr>
+          <w:lang w:val="en-GB"/>
+        </w:rPr>
+        <w:t>4</w:t>
+      </w:r>
+      <w:r>
+        <w:rPr>
+          <w:lang w:val="en-GB"/>
+        </w:rPr>
+        <w:fldChar w:fldCharType="end"/>
+      </w:r>
+      <w:r>
+        <w:rPr>
+          <w:lang w:val="en-GB"/>
+        </w:rPr>
+        <w:t>;</w:t>
+      </w:r>
       <w:bookmarkStart w:id="0" w:name="_GoBack"/>
       <w:bookmarkEnd w:id="0"/>
+    </w:p>
+    <w:p>
+      <w:pPr>
+        <w:pStyle w:val="ListParagraph"/>
+        <w:numPr>
+          <w:ilvl w:val="0"/>
+          <w:numId w:val="8"/>
+        </w:numPr>
+        <w:ind w:left="426"/>
+        <w:rPr>
+          <w:lang w:val="en-GB"/>
+        </w:rPr>
+      </w:pPr>
+      <w:r>
+        <w:rPr>
+          <w:lang w:val="en-GB"/>
+        </w:rPr>
+        <w:t xml:space="preserve">Write the </w:t>
+      </w:r>
+      <w:r>
+        <w:rPr>
+          <w:b/>
+          <w:lang w:val="en-GB"/>
+        </w:rPr>
+        <w:t>repository</w:t>
+      </w:r>
+      <w:r>
+        <w:rPr>
+          <w:lang w:val="en-GB"/>
+        </w:rPr>
+        <w:t xml:space="preserve"> name and add a simple description of your </w:t>
+      </w:r>
+      <w:r>
+        <w:rPr>
+          <w:b/>
+          <w:lang w:val="en-GB"/>
+        </w:rPr>
+        <w:t>repository</w:t>
+      </w:r>
+      <w:r>
+        <w:rPr>
+          <w:lang w:val="en-GB"/>
+        </w:rPr>
+        <w:t xml:space="preserve">. If you want to keep your repository </w:t>
+      </w:r>
+      <w:proofErr w:type="gramStart"/>
+      <w:r>
+        <w:rPr>
+          <w:b/>
+          <w:lang w:val="en-GB"/>
+        </w:rPr>
+        <w:t>Private</w:t>
+      </w:r>
+      <w:proofErr w:type="gramEnd"/>
+      <w:r>
+        <w:rPr>
+          <w:lang w:val="en-GB"/>
+        </w:rPr>
+        <w:t xml:space="preserve"> you can only share it with 3 people;</w:t>
+      </w:r>
+    </w:p>
+    <w:p>
+      <w:pPr>
+        <w:pStyle w:val="ListParagraph"/>
+        <w:numPr>
+          <w:ilvl w:val="0"/>
+          <w:numId w:val="8"/>
+        </w:numPr>
+        <w:ind w:left="426"/>
+        <w:rPr>
+          <w:lang w:val="en-GB"/>
+        </w:rPr>
+      </w:pPr>
+      <w:bookmarkStart w:id="1" w:name="_Ref4752981"/>
+      <w:bookmarkEnd w:id="1"/>
     </w:p>
     <w:sectPr>
       <w:pgSz w:w="11906" w:h="16838"/>
@@ -14,6 +297,724 @@
     </w:sectPr>
   </w:body>
 </w:document>
+</file>
+
+<file path=word/numbering.xml><?xml version="1.0" encoding="utf-8"?>
+<w:numbering xmlns:wpc="http://schemas.microsoft.com/office/word/2010/wordprocessingCanvas" xmlns:cx="http://schemas.microsoft.com/office/drawing/2014/chartex" xmlns:cx1="http://schemas.microsoft.com/office/drawing/2015/9/8/chartex" xmlns:cx2="http://schemas.microsoft.com/office/drawing/2015/10/21/chartex" xmlns:cx3="http://schemas.microsoft.com/office/drawing/2016/5/9/chartex" xmlns:cx4="http://schemas.microsoft.com/office/drawing/2016/5/10/chartex" xmlns:cx5="http://schemas.microsoft.com/office/drawing/2016/5/11/chartex" xmlns:cx6="http://schemas.microsoft.com/office/drawing/2016/5/12/chartex" xmlns:cx7="http://schemas.microsoft.com/office/drawing/2016/5/13/chartex" xmlns:cx8="http://schemas.microsoft.com/office/drawing/2016/5/14/chartex" xmlns:mc="http://schemas.openxmlformats.org/markup-compatibility/2006" xmlns:aink="http://schemas.microsoft.com/office/drawing/2016/ink" xmlns:am3d="http://schemas.microsoft.com/office/drawing/2017/model3d" xmlns:o="urn:schemas-microsoft-com:office:office" xmlns:r="http://schemas.openxmlformats.org/officeDocument/2006/relationships" xmlns:m="http://schemas.openxmlformats.org/officeDocument/2006/math" xmlns:v="urn:schemas-microsoft-com:vml" xmlns:wp14="http://schemas.microsoft.com/office/word/2010/wordprocessingDrawing" xmlns:wp="http://schemas.openxmlformats.org/drawingml/2006/wordprocessingDrawing" xmlns:w10="urn:schemas-microsoft-com:office:word" xmlns:w="http://schemas.openxmlformats.org/wordprocessingml/2006/main" xmlns:w14="http://schemas.microsoft.com/office/word/2010/wordml" xmlns:w15="http://schemas.microsoft.com/office/word/2012/wordml" xmlns:w16cid="http://schemas.microsoft.com/office/word/2016/wordml/cid" xmlns:w16se="http://schemas.microsoft.com/office/word/2015/wordml/symex" xmlns:wpg="http://schemas.microsoft.com/office/word/2010/wordprocessingGroup" xmlns:wpi="http://schemas.microsoft.com/office/word/2010/wordprocessingInk" xmlns:wne="http://schemas.microsoft.com/office/word/2006/wordml" xmlns:wps="http://schemas.microsoft.com/office/word/2010/wordprocessingShape" mc:Ignorable="w14 w15 w16se w16cid wp14">
+  <w:abstractNum w:abstractNumId="0" w15:restartNumberingAfterBreak="0">
+    <w:nsid w:val="100B34E1"/>
+    <w:multiLevelType w:val="hybridMultilevel"/>
+    <w:tmpl w:val="B8A2C796"/>
+    <w:lvl w:ilvl="0" w:tplc="B874AF86">
+      <w:start w:val="1"/>
+      <w:numFmt w:val="decimal"/>
+      <w:pStyle w:val="Heading2"/>
+      <w:lvlText w:val="%1."/>
+      <w:lvlJc w:val="left"/>
+      <w:pPr>
+        <w:ind w:left="720" w:hanging="360"/>
+      </w:pPr>
+    </w:lvl>
+    <w:lvl w:ilvl="1" w:tplc="08160019" w:tentative="1">
+      <w:start w:val="1"/>
+      <w:numFmt w:val="lowerLetter"/>
+      <w:lvlText w:val="%2."/>
+      <w:lvlJc w:val="left"/>
+      <w:pPr>
+        <w:ind w:left="1440" w:hanging="360"/>
+      </w:pPr>
+    </w:lvl>
+    <w:lvl w:ilvl="2" w:tplc="0816001B" w:tentative="1">
+      <w:start w:val="1"/>
+      <w:numFmt w:val="lowerRoman"/>
+      <w:lvlText w:val="%3."/>
+      <w:lvlJc w:val="right"/>
+      <w:pPr>
+        <w:ind w:left="2160" w:hanging="180"/>
+      </w:pPr>
+    </w:lvl>
+    <w:lvl w:ilvl="3" w:tplc="0816000F" w:tentative="1">
+      <w:start w:val="1"/>
+      <w:numFmt w:val="decimal"/>
+      <w:lvlText w:val="%4."/>
+      <w:lvlJc w:val="left"/>
+      <w:pPr>
+        <w:ind w:left="2880" w:hanging="360"/>
+      </w:pPr>
+    </w:lvl>
+    <w:lvl w:ilvl="4" w:tplc="08160019" w:tentative="1">
+      <w:start w:val="1"/>
+      <w:numFmt w:val="lowerLetter"/>
+      <w:lvlText w:val="%5."/>
+      <w:lvlJc w:val="left"/>
+      <w:pPr>
+        <w:ind w:left="3600" w:hanging="360"/>
+      </w:pPr>
+    </w:lvl>
+    <w:lvl w:ilvl="5" w:tplc="0816001B" w:tentative="1">
+      <w:start w:val="1"/>
+      <w:numFmt w:val="lowerRoman"/>
+      <w:lvlText w:val="%6."/>
+      <w:lvlJc w:val="right"/>
+      <w:pPr>
+        <w:ind w:left="4320" w:hanging="180"/>
+      </w:pPr>
+    </w:lvl>
+    <w:lvl w:ilvl="6" w:tplc="0816000F" w:tentative="1">
+      <w:start w:val="1"/>
+      <w:numFmt w:val="decimal"/>
+      <w:lvlText w:val="%7."/>
+      <w:lvlJc w:val="left"/>
+      <w:pPr>
+        <w:ind w:left="5040" w:hanging="360"/>
+      </w:pPr>
+    </w:lvl>
+    <w:lvl w:ilvl="7" w:tplc="08160019" w:tentative="1">
+      <w:start w:val="1"/>
+      <w:numFmt w:val="lowerLetter"/>
+      <w:lvlText w:val="%8."/>
+      <w:lvlJc w:val="left"/>
+      <w:pPr>
+        <w:ind w:left="5760" w:hanging="360"/>
+      </w:pPr>
+    </w:lvl>
+    <w:lvl w:ilvl="8" w:tplc="0816001B" w:tentative="1">
+      <w:start w:val="1"/>
+      <w:numFmt w:val="lowerRoman"/>
+      <w:lvlText w:val="%9."/>
+      <w:lvlJc w:val="right"/>
+      <w:pPr>
+        <w:ind w:left="6480" w:hanging="180"/>
+      </w:pPr>
+    </w:lvl>
+  </w:abstractNum>
+  <w:abstractNum w:abstractNumId="1" w15:restartNumberingAfterBreak="0">
+    <w:nsid w:val="171E1161"/>
+    <w:multiLevelType w:val="hybridMultilevel"/>
+    <w:tmpl w:val="D7FA3A6E"/>
+    <w:lvl w:ilvl="0" w:tplc="0816000F">
+      <w:start w:val="1"/>
+      <w:numFmt w:val="decimal"/>
+      <w:lvlText w:val="%1."/>
+      <w:lvlJc w:val="left"/>
+      <w:pPr>
+        <w:ind w:left="720" w:hanging="360"/>
+      </w:pPr>
+    </w:lvl>
+    <w:lvl w:ilvl="1" w:tplc="08160019" w:tentative="1">
+      <w:start w:val="1"/>
+      <w:numFmt w:val="lowerLetter"/>
+      <w:lvlText w:val="%2."/>
+      <w:lvlJc w:val="left"/>
+      <w:pPr>
+        <w:ind w:left="1440" w:hanging="360"/>
+      </w:pPr>
+    </w:lvl>
+    <w:lvl w:ilvl="2" w:tplc="0816001B" w:tentative="1">
+      <w:start w:val="1"/>
+      <w:numFmt w:val="lowerRoman"/>
+      <w:lvlText w:val="%3."/>
+      <w:lvlJc w:val="right"/>
+      <w:pPr>
+        <w:ind w:left="2160" w:hanging="180"/>
+      </w:pPr>
+    </w:lvl>
+    <w:lvl w:ilvl="3" w:tplc="0816000F" w:tentative="1">
+      <w:start w:val="1"/>
+      <w:numFmt w:val="decimal"/>
+      <w:lvlText w:val="%4."/>
+      <w:lvlJc w:val="left"/>
+      <w:pPr>
+        <w:ind w:left="2880" w:hanging="360"/>
+      </w:pPr>
+    </w:lvl>
+    <w:lvl w:ilvl="4" w:tplc="08160019" w:tentative="1">
+      <w:start w:val="1"/>
+      <w:numFmt w:val="lowerLetter"/>
+      <w:lvlText w:val="%5."/>
+      <w:lvlJc w:val="left"/>
+      <w:pPr>
+        <w:ind w:left="3600" w:hanging="360"/>
+      </w:pPr>
+    </w:lvl>
+    <w:lvl w:ilvl="5" w:tplc="0816001B" w:tentative="1">
+      <w:start w:val="1"/>
+      <w:numFmt w:val="lowerRoman"/>
+      <w:lvlText w:val="%6."/>
+      <w:lvlJc w:val="right"/>
+      <w:pPr>
+        <w:ind w:left="4320" w:hanging="180"/>
+      </w:pPr>
+    </w:lvl>
+    <w:lvl w:ilvl="6" w:tplc="0816000F" w:tentative="1">
+      <w:start w:val="1"/>
+      <w:numFmt w:val="decimal"/>
+      <w:lvlText w:val="%7."/>
+      <w:lvlJc w:val="left"/>
+      <w:pPr>
+        <w:ind w:left="5040" w:hanging="360"/>
+      </w:pPr>
+    </w:lvl>
+    <w:lvl w:ilvl="7" w:tplc="08160019" w:tentative="1">
+      <w:start w:val="1"/>
+      <w:numFmt w:val="lowerLetter"/>
+      <w:lvlText w:val="%8."/>
+      <w:lvlJc w:val="left"/>
+      <w:pPr>
+        <w:ind w:left="5760" w:hanging="360"/>
+      </w:pPr>
+    </w:lvl>
+    <w:lvl w:ilvl="8" w:tplc="0816001B" w:tentative="1">
+      <w:start w:val="1"/>
+      <w:numFmt w:val="lowerRoman"/>
+      <w:lvlText w:val="%9."/>
+      <w:lvlJc w:val="right"/>
+      <w:pPr>
+        <w:ind w:left="6480" w:hanging="180"/>
+      </w:pPr>
+    </w:lvl>
+  </w:abstractNum>
+  <w:abstractNum w:abstractNumId="2" w15:restartNumberingAfterBreak="0">
+    <w:nsid w:val="253B0F81"/>
+    <w:multiLevelType w:val="hybridMultilevel"/>
+    <w:tmpl w:val="185615AA"/>
+    <w:lvl w:ilvl="0" w:tplc="0816000F">
+      <w:start w:val="1"/>
+      <w:numFmt w:val="decimal"/>
+      <w:lvlText w:val="%1."/>
+      <w:lvlJc w:val="left"/>
+      <w:pPr>
+        <w:ind w:left="720" w:hanging="360"/>
+      </w:pPr>
+    </w:lvl>
+    <w:lvl w:ilvl="1" w:tplc="08160019" w:tentative="1">
+      <w:start w:val="1"/>
+      <w:numFmt w:val="lowerLetter"/>
+      <w:lvlText w:val="%2."/>
+      <w:lvlJc w:val="left"/>
+      <w:pPr>
+        <w:ind w:left="1440" w:hanging="360"/>
+      </w:pPr>
+    </w:lvl>
+    <w:lvl w:ilvl="2" w:tplc="0816001B" w:tentative="1">
+      <w:start w:val="1"/>
+      <w:numFmt w:val="lowerRoman"/>
+      <w:lvlText w:val="%3."/>
+      <w:lvlJc w:val="right"/>
+      <w:pPr>
+        <w:ind w:left="2160" w:hanging="180"/>
+      </w:pPr>
+    </w:lvl>
+    <w:lvl w:ilvl="3" w:tplc="0816000F" w:tentative="1">
+      <w:start w:val="1"/>
+      <w:numFmt w:val="decimal"/>
+      <w:lvlText w:val="%4."/>
+      <w:lvlJc w:val="left"/>
+      <w:pPr>
+        <w:ind w:left="2880" w:hanging="360"/>
+      </w:pPr>
+    </w:lvl>
+    <w:lvl w:ilvl="4" w:tplc="08160019" w:tentative="1">
+      <w:start w:val="1"/>
+      <w:numFmt w:val="lowerLetter"/>
+      <w:lvlText w:val="%5."/>
+      <w:lvlJc w:val="left"/>
+      <w:pPr>
+        <w:ind w:left="3600" w:hanging="360"/>
+      </w:pPr>
+    </w:lvl>
+    <w:lvl w:ilvl="5" w:tplc="0816001B" w:tentative="1">
+      <w:start w:val="1"/>
+      <w:numFmt w:val="lowerRoman"/>
+      <w:lvlText w:val="%6."/>
+      <w:lvlJc w:val="right"/>
+      <w:pPr>
+        <w:ind w:left="4320" w:hanging="180"/>
+      </w:pPr>
+    </w:lvl>
+    <w:lvl w:ilvl="6" w:tplc="0816000F" w:tentative="1">
+      <w:start w:val="1"/>
+      <w:numFmt w:val="decimal"/>
+      <w:lvlText w:val="%7."/>
+      <w:lvlJc w:val="left"/>
+      <w:pPr>
+        <w:ind w:left="5040" w:hanging="360"/>
+      </w:pPr>
+    </w:lvl>
+    <w:lvl w:ilvl="7" w:tplc="08160019" w:tentative="1">
+      <w:start w:val="1"/>
+      <w:numFmt w:val="lowerLetter"/>
+      <w:lvlText w:val="%8."/>
+      <w:lvlJc w:val="left"/>
+      <w:pPr>
+        <w:ind w:left="5760" w:hanging="360"/>
+      </w:pPr>
+    </w:lvl>
+    <w:lvl w:ilvl="8" w:tplc="0816001B" w:tentative="1">
+      <w:start w:val="1"/>
+      <w:numFmt w:val="lowerRoman"/>
+      <w:lvlText w:val="%9."/>
+      <w:lvlJc w:val="right"/>
+      <w:pPr>
+        <w:ind w:left="6480" w:hanging="180"/>
+      </w:pPr>
+    </w:lvl>
+  </w:abstractNum>
+  <w:abstractNum w:abstractNumId="3" w15:restartNumberingAfterBreak="0">
+    <w:nsid w:val="268508DF"/>
+    <w:multiLevelType w:val="hybridMultilevel"/>
+    <w:tmpl w:val="197C0234"/>
+    <w:lvl w:ilvl="0" w:tplc="0816000F">
+      <w:start w:val="1"/>
+      <w:numFmt w:val="decimal"/>
+      <w:lvlText w:val="%1."/>
+      <w:lvlJc w:val="left"/>
+      <w:pPr>
+        <w:ind w:left="890" w:hanging="360"/>
+      </w:pPr>
+    </w:lvl>
+    <w:lvl w:ilvl="1" w:tplc="08160019" w:tentative="1">
+      <w:start w:val="1"/>
+      <w:numFmt w:val="lowerLetter"/>
+      <w:lvlText w:val="%2."/>
+      <w:lvlJc w:val="left"/>
+      <w:pPr>
+        <w:ind w:left="1610" w:hanging="360"/>
+      </w:pPr>
+    </w:lvl>
+    <w:lvl w:ilvl="2" w:tplc="0816001B" w:tentative="1">
+      <w:start w:val="1"/>
+      <w:numFmt w:val="lowerRoman"/>
+      <w:lvlText w:val="%3."/>
+      <w:lvlJc w:val="right"/>
+      <w:pPr>
+        <w:ind w:left="2330" w:hanging="180"/>
+      </w:pPr>
+    </w:lvl>
+    <w:lvl w:ilvl="3" w:tplc="0816000F" w:tentative="1">
+      <w:start w:val="1"/>
+      <w:numFmt w:val="decimal"/>
+      <w:lvlText w:val="%4."/>
+      <w:lvlJc w:val="left"/>
+      <w:pPr>
+        <w:ind w:left="3050" w:hanging="360"/>
+      </w:pPr>
+    </w:lvl>
+    <w:lvl w:ilvl="4" w:tplc="08160019" w:tentative="1">
+      <w:start w:val="1"/>
+      <w:numFmt w:val="lowerLetter"/>
+      <w:lvlText w:val="%5."/>
+      <w:lvlJc w:val="left"/>
+      <w:pPr>
+        <w:ind w:left="3770" w:hanging="360"/>
+      </w:pPr>
+    </w:lvl>
+    <w:lvl w:ilvl="5" w:tplc="0816001B" w:tentative="1">
+      <w:start w:val="1"/>
+      <w:numFmt w:val="lowerRoman"/>
+      <w:lvlText w:val="%6."/>
+      <w:lvlJc w:val="right"/>
+      <w:pPr>
+        <w:ind w:left="4490" w:hanging="180"/>
+      </w:pPr>
+    </w:lvl>
+    <w:lvl w:ilvl="6" w:tplc="0816000F" w:tentative="1">
+      <w:start w:val="1"/>
+      <w:numFmt w:val="decimal"/>
+      <w:lvlText w:val="%7."/>
+      <w:lvlJc w:val="left"/>
+      <w:pPr>
+        <w:ind w:left="5210" w:hanging="360"/>
+      </w:pPr>
+    </w:lvl>
+    <w:lvl w:ilvl="7" w:tplc="08160019" w:tentative="1">
+      <w:start w:val="1"/>
+      <w:numFmt w:val="lowerLetter"/>
+      <w:lvlText w:val="%8."/>
+      <w:lvlJc w:val="left"/>
+      <w:pPr>
+        <w:ind w:left="5930" w:hanging="360"/>
+      </w:pPr>
+    </w:lvl>
+    <w:lvl w:ilvl="8" w:tplc="0816001B" w:tentative="1">
+      <w:start w:val="1"/>
+      <w:numFmt w:val="lowerRoman"/>
+      <w:lvlText w:val="%9."/>
+      <w:lvlJc w:val="right"/>
+      <w:pPr>
+        <w:ind w:left="6650" w:hanging="180"/>
+      </w:pPr>
+    </w:lvl>
+  </w:abstractNum>
+  <w:abstractNum w:abstractNumId="4" w15:restartNumberingAfterBreak="0">
+    <w:nsid w:val="3F100688"/>
+    <w:multiLevelType w:val="hybridMultilevel"/>
+    <w:tmpl w:val="75C6B2D4"/>
+    <w:lvl w:ilvl="0" w:tplc="0816000F">
+      <w:start w:val="1"/>
+      <w:numFmt w:val="decimal"/>
+      <w:lvlText w:val="%1."/>
+      <w:lvlJc w:val="left"/>
+      <w:pPr>
+        <w:ind w:left="890" w:hanging="360"/>
+      </w:pPr>
+    </w:lvl>
+    <w:lvl w:ilvl="1" w:tplc="08160019" w:tentative="1">
+      <w:start w:val="1"/>
+      <w:numFmt w:val="lowerLetter"/>
+      <w:lvlText w:val="%2."/>
+      <w:lvlJc w:val="left"/>
+      <w:pPr>
+        <w:ind w:left="1610" w:hanging="360"/>
+      </w:pPr>
+    </w:lvl>
+    <w:lvl w:ilvl="2" w:tplc="0816001B" w:tentative="1">
+      <w:start w:val="1"/>
+      <w:numFmt w:val="lowerRoman"/>
+      <w:lvlText w:val="%3."/>
+      <w:lvlJc w:val="right"/>
+      <w:pPr>
+        <w:ind w:left="2330" w:hanging="180"/>
+      </w:pPr>
+    </w:lvl>
+    <w:lvl w:ilvl="3" w:tplc="0816000F" w:tentative="1">
+      <w:start w:val="1"/>
+      <w:numFmt w:val="decimal"/>
+      <w:lvlText w:val="%4."/>
+      <w:lvlJc w:val="left"/>
+      <w:pPr>
+        <w:ind w:left="3050" w:hanging="360"/>
+      </w:pPr>
+    </w:lvl>
+    <w:lvl w:ilvl="4" w:tplc="08160019" w:tentative="1">
+      <w:start w:val="1"/>
+      <w:numFmt w:val="lowerLetter"/>
+      <w:lvlText w:val="%5."/>
+      <w:lvlJc w:val="left"/>
+      <w:pPr>
+        <w:ind w:left="3770" w:hanging="360"/>
+      </w:pPr>
+    </w:lvl>
+    <w:lvl w:ilvl="5" w:tplc="0816001B" w:tentative="1">
+      <w:start w:val="1"/>
+      <w:numFmt w:val="lowerRoman"/>
+      <w:lvlText w:val="%6."/>
+      <w:lvlJc w:val="right"/>
+      <w:pPr>
+        <w:ind w:left="4490" w:hanging="180"/>
+      </w:pPr>
+    </w:lvl>
+    <w:lvl w:ilvl="6" w:tplc="0816000F" w:tentative="1">
+      <w:start w:val="1"/>
+      <w:numFmt w:val="decimal"/>
+      <w:lvlText w:val="%7."/>
+      <w:lvlJc w:val="left"/>
+      <w:pPr>
+        <w:ind w:left="5210" w:hanging="360"/>
+      </w:pPr>
+    </w:lvl>
+    <w:lvl w:ilvl="7" w:tplc="08160019" w:tentative="1">
+      <w:start w:val="1"/>
+      <w:numFmt w:val="lowerLetter"/>
+      <w:lvlText w:val="%8."/>
+      <w:lvlJc w:val="left"/>
+      <w:pPr>
+        <w:ind w:left="5930" w:hanging="360"/>
+      </w:pPr>
+    </w:lvl>
+    <w:lvl w:ilvl="8" w:tplc="0816001B" w:tentative="1">
+      <w:start w:val="1"/>
+      <w:numFmt w:val="lowerRoman"/>
+      <w:lvlText w:val="%9."/>
+      <w:lvlJc w:val="right"/>
+      <w:pPr>
+        <w:ind w:left="6650" w:hanging="180"/>
+      </w:pPr>
+    </w:lvl>
+  </w:abstractNum>
+  <w:abstractNum w:abstractNumId="5" w15:restartNumberingAfterBreak="0">
+    <w:nsid w:val="3FAD108A"/>
+    <w:multiLevelType w:val="hybridMultilevel"/>
+    <w:tmpl w:val="467A27F0"/>
+    <w:lvl w:ilvl="0" w:tplc="0816000F">
+      <w:start w:val="1"/>
+      <w:numFmt w:val="decimal"/>
+      <w:lvlText w:val="%1."/>
+      <w:lvlJc w:val="left"/>
+      <w:pPr>
+        <w:ind w:left="153" w:hanging="360"/>
+      </w:pPr>
+    </w:lvl>
+    <w:lvl w:ilvl="1" w:tplc="08160019" w:tentative="1">
+      <w:start w:val="1"/>
+      <w:numFmt w:val="lowerLetter"/>
+      <w:lvlText w:val="%2."/>
+      <w:lvlJc w:val="left"/>
+      <w:pPr>
+        <w:ind w:left="873" w:hanging="360"/>
+      </w:pPr>
+    </w:lvl>
+    <w:lvl w:ilvl="2" w:tplc="0816001B" w:tentative="1">
+      <w:start w:val="1"/>
+      <w:numFmt w:val="lowerRoman"/>
+      <w:lvlText w:val="%3."/>
+      <w:lvlJc w:val="right"/>
+      <w:pPr>
+        <w:ind w:left="1593" w:hanging="180"/>
+      </w:pPr>
+    </w:lvl>
+    <w:lvl w:ilvl="3" w:tplc="0816000F" w:tentative="1">
+      <w:start w:val="1"/>
+      <w:numFmt w:val="decimal"/>
+      <w:lvlText w:val="%4."/>
+      <w:lvlJc w:val="left"/>
+      <w:pPr>
+        <w:ind w:left="2313" w:hanging="360"/>
+      </w:pPr>
+    </w:lvl>
+    <w:lvl w:ilvl="4" w:tplc="08160019" w:tentative="1">
+      <w:start w:val="1"/>
+      <w:numFmt w:val="lowerLetter"/>
+      <w:lvlText w:val="%5."/>
+      <w:lvlJc w:val="left"/>
+      <w:pPr>
+        <w:ind w:left="3033" w:hanging="360"/>
+      </w:pPr>
+    </w:lvl>
+    <w:lvl w:ilvl="5" w:tplc="0816001B" w:tentative="1">
+      <w:start w:val="1"/>
+      <w:numFmt w:val="lowerRoman"/>
+      <w:lvlText w:val="%6."/>
+      <w:lvlJc w:val="right"/>
+      <w:pPr>
+        <w:ind w:left="3753" w:hanging="180"/>
+      </w:pPr>
+    </w:lvl>
+    <w:lvl w:ilvl="6" w:tplc="0816000F" w:tentative="1">
+      <w:start w:val="1"/>
+      <w:numFmt w:val="decimal"/>
+      <w:lvlText w:val="%7."/>
+      <w:lvlJc w:val="left"/>
+      <w:pPr>
+        <w:ind w:left="4473" w:hanging="360"/>
+      </w:pPr>
+    </w:lvl>
+    <w:lvl w:ilvl="7" w:tplc="08160019" w:tentative="1">
+      <w:start w:val="1"/>
+      <w:numFmt w:val="lowerLetter"/>
+      <w:lvlText w:val="%8."/>
+      <w:lvlJc w:val="left"/>
+      <w:pPr>
+        <w:ind w:left="5193" w:hanging="360"/>
+      </w:pPr>
+    </w:lvl>
+    <w:lvl w:ilvl="8" w:tplc="0816001B" w:tentative="1">
+      <w:start w:val="1"/>
+      <w:numFmt w:val="lowerRoman"/>
+      <w:lvlText w:val="%9."/>
+      <w:lvlJc w:val="right"/>
+      <w:pPr>
+        <w:ind w:left="5913" w:hanging="180"/>
+      </w:pPr>
+    </w:lvl>
+  </w:abstractNum>
+  <w:abstractNum w:abstractNumId="6" w15:restartNumberingAfterBreak="0">
+    <w:nsid w:val="62371778"/>
+    <w:multiLevelType w:val="hybridMultilevel"/>
+    <w:tmpl w:val="0C9E809E"/>
+    <w:lvl w:ilvl="0" w:tplc="0816000F">
+      <w:start w:val="1"/>
+      <w:numFmt w:val="decimal"/>
+      <w:lvlText w:val="%1."/>
+      <w:lvlJc w:val="left"/>
+      <w:pPr>
+        <w:ind w:left="720" w:hanging="360"/>
+      </w:pPr>
+    </w:lvl>
+    <w:lvl w:ilvl="1" w:tplc="08160019" w:tentative="1">
+      <w:start w:val="1"/>
+      <w:numFmt w:val="lowerLetter"/>
+      <w:lvlText w:val="%2."/>
+      <w:lvlJc w:val="left"/>
+      <w:pPr>
+        <w:ind w:left="1440" w:hanging="360"/>
+      </w:pPr>
+    </w:lvl>
+    <w:lvl w:ilvl="2" w:tplc="0816001B" w:tentative="1">
+      <w:start w:val="1"/>
+      <w:numFmt w:val="lowerRoman"/>
+      <w:lvlText w:val="%3."/>
+      <w:lvlJc w:val="right"/>
+      <w:pPr>
+        <w:ind w:left="2160" w:hanging="180"/>
+      </w:pPr>
+    </w:lvl>
+    <w:lvl w:ilvl="3" w:tplc="0816000F" w:tentative="1">
+      <w:start w:val="1"/>
+      <w:numFmt w:val="decimal"/>
+      <w:lvlText w:val="%4."/>
+      <w:lvlJc w:val="left"/>
+      <w:pPr>
+        <w:ind w:left="2880" w:hanging="360"/>
+      </w:pPr>
+    </w:lvl>
+    <w:lvl w:ilvl="4" w:tplc="08160019" w:tentative="1">
+      <w:start w:val="1"/>
+      <w:numFmt w:val="lowerLetter"/>
+      <w:lvlText w:val="%5."/>
+      <w:lvlJc w:val="left"/>
+      <w:pPr>
+        <w:ind w:left="3600" w:hanging="360"/>
+      </w:pPr>
+    </w:lvl>
+    <w:lvl w:ilvl="5" w:tplc="0816001B" w:tentative="1">
+      <w:start w:val="1"/>
+      <w:numFmt w:val="lowerRoman"/>
+      <w:lvlText w:val="%6."/>
+      <w:lvlJc w:val="right"/>
+      <w:pPr>
+        <w:ind w:left="4320" w:hanging="180"/>
+      </w:pPr>
+    </w:lvl>
+    <w:lvl w:ilvl="6" w:tplc="0816000F" w:tentative="1">
+      <w:start w:val="1"/>
+      <w:numFmt w:val="decimal"/>
+      <w:lvlText w:val="%7."/>
+      <w:lvlJc w:val="left"/>
+      <w:pPr>
+        <w:ind w:left="5040" w:hanging="360"/>
+      </w:pPr>
+    </w:lvl>
+    <w:lvl w:ilvl="7" w:tplc="08160019" w:tentative="1">
+      <w:start w:val="1"/>
+      <w:numFmt w:val="lowerLetter"/>
+      <w:lvlText w:val="%8."/>
+      <w:lvlJc w:val="left"/>
+      <w:pPr>
+        <w:ind w:left="5760" w:hanging="360"/>
+      </w:pPr>
+    </w:lvl>
+    <w:lvl w:ilvl="8" w:tplc="0816001B" w:tentative="1">
+      <w:start w:val="1"/>
+      <w:numFmt w:val="lowerRoman"/>
+      <w:lvlText w:val="%9."/>
+      <w:lvlJc w:val="right"/>
+      <w:pPr>
+        <w:ind w:left="6480" w:hanging="180"/>
+      </w:pPr>
+    </w:lvl>
+  </w:abstractNum>
+  <w:abstractNum w:abstractNumId="7" w15:restartNumberingAfterBreak="0">
+    <w:nsid w:val="62907450"/>
+    <w:multiLevelType w:val="hybridMultilevel"/>
+    <w:tmpl w:val="02386C9E"/>
+    <w:lvl w:ilvl="0" w:tplc="0816000F">
+      <w:start w:val="1"/>
+      <w:numFmt w:val="decimal"/>
+      <w:lvlText w:val="%1."/>
+      <w:lvlJc w:val="left"/>
+      <w:pPr>
+        <w:ind w:left="720" w:hanging="360"/>
+      </w:pPr>
+    </w:lvl>
+    <w:lvl w:ilvl="1" w:tplc="08160019" w:tentative="1">
+      <w:start w:val="1"/>
+      <w:numFmt w:val="lowerLetter"/>
+      <w:lvlText w:val="%2."/>
+      <w:lvlJc w:val="left"/>
+      <w:pPr>
+        <w:ind w:left="1440" w:hanging="360"/>
+      </w:pPr>
+    </w:lvl>
+    <w:lvl w:ilvl="2" w:tplc="0816001B" w:tentative="1">
+      <w:start w:val="1"/>
+      <w:numFmt w:val="lowerRoman"/>
+      <w:lvlText w:val="%3."/>
+      <w:lvlJc w:val="right"/>
+      <w:pPr>
+        <w:ind w:left="2160" w:hanging="180"/>
+      </w:pPr>
+    </w:lvl>
+    <w:lvl w:ilvl="3" w:tplc="0816000F" w:tentative="1">
+      <w:start w:val="1"/>
+      <w:numFmt w:val="decimal"/>
+      <w:lvlText w:val="%4."/>
+      <w:lvlJc w:val="left"/>
+      <w:pPr>
+        <w:ind w:left="2880" w:hanging="360"/>
+      </w:pPr>
+    </w:lvl>
+    <w:lvl w:ilvl="4" w:tplc="08160019" w:tentative="1">
+      <w:start w:val="1"/>
+      <w:numFmt w:val="lowerLetter"/>
+      <w:lvlText w:val="%5."/>
+      <w:lvlJc w:val="left"/>
+      <w:pPr>
+        <w:ind w:left="3600" w:hanging="360"/>
+      </w:pPr>
+    </w:lvl>
+    <w:lvl w:ilvl="5" w:tplc="0816001B" w:tentative="1">
+      <w:start w:val="1"/>
+      <w:numFmt w:val="lowerRoman"/>
+      <w:lvlText w:val="%6."/>
+      <w:lvlJc w:val="right"/>
+      <w:pPr>
+        <w:ind w:left="4320" w:hanging="180"/>
+      </w:pPr>
+    </w:lvl>
+    <w:lvl w:ilvl="6" w:tplc="0816000F" w:tentative="1">
+      <w:start w:val="1"/>
+      <w:numFmt w:val="decimal"/>
+      <w:lvlText w:val="%7."/>
+      <w:lvlJc w:val="left"/>
+      <w:pPr>
+        <w:ind w:left="5040" w:hanging="360"/>
+      </w:pPr>
+    </w:lvl>
+    <w:lvl w:ilvl="7" w:tplc="08160019" w:tentative="1">
+      <w:start w:val="1"/>
+      <w:numFmt w:val="lowerLetter"/>
+      <w:lvlText w:val="%8."/>
+      <w:lvlJc w:val="left"/>
+      <w:pPr>
+        <w:ind w:left="5760" w:hanging="360"/>
+      </w:pPr>
+    </w:lvl>
+    <w:lvl w:ilvl="8" w:tplc="0816001B" w:tentative="1">
+      <w:start w:val="1"/>
+      <w:numFmt w:val="lowerRoman"/>
+      <w:lvlText w:val="%9."/>
+      <w:lvlJc w:val="right"/>
+      <w:pPr>
+        <w:ind w:left="6480" w:hanging="180"/>
+      </w:pPr>
+    </w:lvl>
+  </w:abstractNum>
+  <w:num w:numId="1">
+    <w:abstractNumId w:val="6"/>
+  </w:num>
+  <w:num w:numId="2">
+    <w:abstractNumId w:val="5"/>
+  </w:num>
+  <w:num w:numId="3">
+    <w:abstractNumId w:val="3"/>
+  </w:num>
+  <w:num w:numId="4">
+    <w:abstractNumId w:val="0"/>
+  </w:num>
+  <w:num w:numId="5">
+    <w:abstractNumId w:val="1"/>
+  </w:num>
+  <w:num w:numId="6">
+    <w:abstractNumId w:val="2"/>
+  </w:num>
+  <w:num w:numId="7">
+    <w:abstractNumId w:val="4"/>
+  </w:num>
+  <w:num w:numId="8">
+    <w:abstractNumId w:val="7"/>
+  </w:num>
+</w:numbering>
 </file>
 
 <file path=word/styles.xml><?xml version="1.0" encoding="utf-8"?>
@@ -413,6 +1414,86 @@
   <w:style w:type="paragraph" w:default="1" w:styleId="Normal">
     <w:name w:val="Normal"/>
     <w:qFormat/>
+    <w:rsid w:val="00A46EBF"/>
+    <w:pPr>
+      <w:spacing w:after="120" w:line="360" w:lineRule="auto"/>
+      <w:jc w:val="both"/>
+    </w:pPr>
+    <w:rPr>
+      <w:rFonts w:ascii="Arial" w:hAnsi="Arial"/>
+      <w:sz w:val="24"/>
+    </w:rPr>
+  </w:style>
+  <w:style w:type="paragraph" w:styleId="Heading1">
+    <w:name w:val="heading 1"/>
+    <w:basedOn w:val="Normal"/>
+    <w:next w:val="Normal"/>
+    <w:link w:val="Heading1Char"/>
+    <w:uiPriority w:val="9"/>
+    <w:qFormat/>
+    <w:rsid w:val="00A46EBF"/>
+    <w:pPr>
+      <w:keepNext/>
+      <w:keepLines/>
+      <w:spacing w:after="240"/>
+      <w:jc w:val="center"/>
+      <w:outlineLvl w:val="0"/>
+    </w:pPr>
+    <w:rPr>
+      <w:rFonts w:eastAsiaTheme="majorEastAsia" w:cstheme="majorBidi"/>
+      <w:b/>
+      <w:color w:val="2F5496" w:themeColor="accent1" w:themeShade="BF"/>
+      <w:sz w:val="48"/>
+      <w:szCs w:val="32"/>
+    </w:rPr>
+  </w:style>
+  <w:style w:type="paragraph" w:styleId="Heading2">
+    <w:name w:val="heading 2"/>
+    <w:basedOn w:val="Normal"/>
+    <w:next w:val="Normal"/>
+    <w:link w:val="Heading2Char"/>
+    <w:uiPriority w:val="9"/>
+    <w:unhideWhenUsed/>
+    <w:qFormat/>
+    <w:rsid w:val="00A46EBF"/>
+    <w:pPr>
+      <w:keepNext/>
+      <w:keepLines/>
+      <w:numPr>
+        <w:numId w:val="4"/>
+      </w:numPr>
+      <w:spacing w:before="240"/>
+      <w:ind w:left="-57" w:hanging="397"/>
+      <w:outlineLvl w:val="1"/>
+    </w:pPr>
+    <w:rPr>
+      <w:rFonts w:eastAsiaTheme="majorEastAsia" w:cstheme="majorBidi"/>
+      <w:b/>
+      <w:color w:val="2F5496" w:themeColor="accent1" w:themeShade="BF"/>
+      <w:sz w:val="28"/>
+      <w:szCs w:val="26"/>
+    </w:rPr>
+  </w:style>
+  <w:style w:type="paragraph" w:styleId="Heading3">
+    <w:name w:val="heading 3"/>
+    <w:basedOn w:val="Normal"/>
+    <w:next w:val="Normal"/>
+    <w:link w:val="Heading3Char"/>
+    <w:uiPriority w:val="9"/>
+    <w:unhideWhenUsed/>
+    <w:qFormat/>
+    <w:rsid w:val="00A46EBF"/>
+    <w:pPr>
+      <w:keepNext/>
+      <w:keepLines/>
+      <w:spacing w:before="40" w:after="0"/>
+      <w:outlineLvl w:val="2"/>
+    </w:pPr>
+    <w:rPr>
+      <w:rFonts w:asciiTheme="majorHAnsi" w:eastAsiaTheme="majorEastAsia" w:hAnsiTheme="majorHAnsi" w:cstheme="majorBidi"/>
+      <w:color w:val="1F3763" w:themeColor="accent1" w:themeShade="7F"/>
+      <w:szCs w:val="24"/>
+    </w:rPr>
   </w:style>
   <w:style w:type="character" w:default="1" w:styleId="DefaultParagraphFont">
     <w:name w:val="Default Paragraph Font"/>
@@ -440,6 +1521,92 @@
     <w:uiPriority w:val="99"/>
     <w:semiHidden/>
     <w:unhideWhenUsed/>
+  </w:style>
+  <w:style w:type="character" w:customStyle="1" w:styleId="Heading1Char">
+    <w:name w:val="Heading 1 Char"/>
+    <w:basedOn w:val="DefaultParagraphFont"/>
+    <w:link w:val="Heading1"/>
+    <w:uiPriority w:val="9"/>
+    <w:rsid w:val="00A46EBF"/>
+    <w:rPr>
+      <w:rFonts w:ascii="Arial" w:eastAsiaTheme="majorEastAsia" w:hAnsi="Arial" w:cstheme="majorBidi"/>
+      <w:b/>
+      <w:color w:val="2F5496" w:themeColor="accent1" w:themeShade="BF"/>
+      <w:sz w:val="48"/>
+      <w:szCs w:val="32"/>
+    </w:rPr>
+  </w:style>
+  <w:style w:type="paragraph" w:styleId="ListParagraph">
+    <w:name w:val="List Paragraph"/>
+    <w:basedOn w:val="Normal"/>
+    <w:uiPriority w:val="34"/>
+    <w:qFormat/>
+    <w:rsid w:val="00A46EBF"/>
+    <w:pPr>
+      <w:ind w:left="340" w:hanging="340"/>
+    </w:pPr>
+  </w:style>
+  <w:style w:type="character" w:customStyle="1" w:styleId="Heading2Char">
+    <w:name w:val="Heading 2 Char"/>
+    <w:basedOn w:val="DefaultParagraphFont"/>
+    <w:link w:val="Heading2"/>
+    <w:uiPriority w:val="9"/>
+    <w:rsid w:val="00A46EBF"/>
+    <w:rPr>
+      <w:rFonts w:ascii="Arial" w:eastAsiaTheme="majorEastAsia" w:hAnsi="Arial" w:cstheme="majorBidi"/>
+      <w:b/>
+      <w:color w:val="2F5496" w:themeColor="accent1" w:themeShade="BF"/>
+      <w:sz w:val="28"/>
+      <w:szCs w:val="26"/>
+    </w:rPr>
+  </w:style>
+  <w:style w:type="character" w:customStyle="1" w:styleId="Heading3Char">
+    <w:name w:val="Heading 3 Char"/>
+    <w:basedOn w:val="DefaultParagraphFont"/>
+    <w:link w:val="Heading3"/>
+    <w:uiPriority w:val="9"/>
+    <w:rsid w:val="00A46EBF"/>
+    <w:rPr>
+      <w:rFonts w:asciiTheme="majorHAnsi" w:eastAsiaTheme="majorEastAsia" w:hAnsiTheme="majorHAnsi" w:cstheme="majorBidi"/>
+      <w:color w:val="1F3763" w:themeColor="accent1" w:themeShade="7F"/>
+      <w:sz w:val="24"/>
+      <w:szCs w:val="24"/>
+    </w:rPr>
+  </w:style>
+  <w:style w:type="character" w:styleId="Hyperlink">
+    <w:name w:val="Hyperlink"/>
+    <w:basedOn w:val="DefaultParagraphFont"/>
+    <w:uiPriority w:val="99"/>
+    <w:unhideWhenUsed/>
+    <w:rsid w:val="00A46EBF"/>
+    <w:rPr>
+      <w:color w:val="0563C1" w:themeColor="hyperlink"/>
+      <w:u w:val="single"/>
+    </w:rPr>
+  </w:style>
+  <w:style w:type="character" w:styleId="UnresolvedMention">
+    <w:name w:val="Unresolved Mention"/>
+    <w:basedOn w:val="DefaultParagraphFont"/>
+    <w:uiPriority w:val="99"/>
+    <w:semiHidden/>
+    <w:unhideWhenUsed/>
+    <w:rsid w:val="00A46EBF"/>
+    <w:rPr>
+      <w:color w:val="605E5C"/>
+      <w:shd w:val="clear" w:color="auto" w:fill="E1DFDD"/>
+    </w:rPr>
+  </w:style>
+  <w:style w:type="character" w:styleId="FollowedHyperlink">
+    <w:name w:val="FollowedHyperlink"/>
+    <w:basedOn w:val="DefaultParagraphFont"/>
+    <w:uiPriority w:val="99"/>
+    <w:semiHidden/>
+    <w:unhideWhenUsed/>
+    <w:rsid w:val="00A46EBF"/>
+    <w:rPr>
+      <w:color w:val="954F72" w:themeColor="followedHyperlink"/>
+      <w:u w:val="single"/>
+    </w:rPr>
   </w:style>
 </w:styles>
 </file>
@@ -737,4 +1904,16 @@
     </a:ext>
   </a:extLst>
 </a:theme>
+</file>
+
+<file path=customXml/item1.xml><?xml version="1.0" encoding="utf-8"?>
+<b:Sources xmlns:b="http://schemas.openxmlformats.org/officeDocument/2006/bibliography" xmlns="http://schemas.openxmlformats.org/officeDocument/2006/bibliography" SelectedStyle="\APASixthEditionOfficeOnline.xsl" StyleName="APA" Version="6"/>
+</file>
+
+<file path=customXml/itemProps1.xml><?xml version="1.0" encoding="utf-8"?>
+<ds:datastoreItem xmlns:ds="http://schemas.openxmlformats.org/officeDocument/2006/customXml" ds:itemID="{5CD49587-8F8E-4D71-B88F-DD6A69810BAB}">
+  <ds:schemaRefs>
+    <ds:schemaRef ds:uri="http://schemas.openxmlformats.org/officeDocument/2006/bibliography"/>
+  </ds:schemaRefs>
+</ds:datastoreItem>
 </file>
</xml_diff>

<commit_message>
Version 1 of git manual finished
</commit_message>
<xml_diff>
--- a/Git&GitHub_Manual.docx
+++ b/Git&GitHub_Manual.docx
@@ -211,8 +211,6 @@
         </w:rPr>
         <w:t>;</w:t>
       </w:r>
-      <w:bookmarkStart w:id="0" w:name="_GoBack"/>
-      <w:bookmarkEnd w:id="0"/>
     </w:p>
     <w:p>
       <w:pPr>
@@ -286,8 +284,1328 @@
           <w:lang w:val="en-GB"/>
         </w:rPr>
       </w:pPr>
-      <w:bookmarkStart w:id="1" w:name="_Ref4752981"/>
+      <w:bookmarkStart w:id="0" w:name="_Ref4752981"/>
+      <w:bookmarkEnd w:id="0"/>
+      <w:r>
+        <w:rPr>
+          <w:lang w:val="en-GB"/>
+        </w:rPr>
+        <w:t xml:space="preserve">Now you have a repository in GitHub </w:t>
+      </w:r>
+      <w:proofErr w:type="gramStart"/>
+      <w:r>
+        <w:rPr>
+          <w:lang w:val="en-GB"/>
+        </w:rPr>
+        <w:t>server</w:t>
+      </w:r>
+      <w:proofErr w:type="gramEnd"/>
+      <w:r>
+        <w:rPr>
+          <w:lang w:val="en-GB"/>
+        </w:rPr>
+        <w:t xml:space="preserve"> but you need to </w:t>
+      </w:r>
+      <w:r>
+        <w:rPr>
+          <w:b/>
+          <w:lang w:val="en-GB"/>
+        </w:rPr>
+        <w:t>clone</w:t>
+      </w:r>
+      <w:r>
+        <w:rPr>
+          <w:lang w:val="en-GB"/>
+        </w:rPr>
+        <w:t xml:space="preserve"> it to your PC</w:t>
+      </w:r>
+      <w:r>
+        <w:rPr>
+          <w:lang w:val="en-GB"/>
+        </w:rPr>
+        <w:t xml:space="preserve"> (</w:t>
+      </w:r>
+      <w:r>
+        <w:rPr>
+          <w:b/>
+          <w:lang w:val="en-GB"/>
+        </w:rPr>
+        <w:t>local repository</w:t>
+      </w:r>
+      <w:r>
+        <w:rPr>
+          <w:lang w:val="en-GB"/>
+        </w:rPr>
+        <w:t>)</w:t>
+      </w:r>
+      <w:r>
+        <w:rPr>
+          <w:lang w:val="en-GB"/>
+        </w:rPr>
+        <w:t xml:space="preserve"> so you be able to work offline. For that, click on “Clone or download” and copy the URL;</w:t>
+      </w:r>
+    </w:p>
+    <w:p>
+      <w:pPr>
+        <w:pStyle w:val="ListParagraph"/>
+        <w:numPr>
+          <w:ilvl w:val="0"/>
+          <w:numId w:val="8"/>
+        </w:numPr>
+        <w:ind w:left="426" w:hanging="357"/>
+        <w:contextualSpacing/>
+        <w:rPr>
+          <w:lang w:val="en-GB"/>
+        </w:rPr>
+      </w:pPr>
+      <w:r>
+        <w:rPr>
+          <w:lang w:val="en-GB"/>
+        </w:rPr>
+        <w:t>Then, follow the steps below:</w:t>
+      </w:r>
+    </w:p>
+    <w:p>
+      <w:pPr>
+        <w:pStyle w:val="ListParagraph"/>
+        <w:numPr>
+          <w:ilvl w:val="1"/>
+          <w:numId w:val="8"/>
+        </w:numPr>
+        <w:ind w:hanging="357"/>
+        <w:contextualSpacing/>
+        <w:rPr>
+          <w:lang w:val="en-GB"/>
+        </w:rPr>
+      </w:pPr>
+      <w:r>
+        <w:rPr>
+          <w:lang w:val="en-GB"/>
+        </w:rPr>
+        <w:t>Open Git Bash prompt;</w:t>
+      </w:r>
+    </w:p>
+    <w:p>
+      <w:pPr>
+        <w:pStyle w:val="ListParagraph"/>
+        <w:numPr>
+          <w:ilvl w:val="1"/>
+          <w:numId w:val="8"/>
+        </w:numPr>
+        <w:ind w:hanging="357"/>
+        <w:contextualSpacing/>
+        <w:rPr>
+          <w:lang w:val="en-GB"/>
+        </w:rPr>
+      </w:pPr>
+      <w:r>
+        <w:rPr>
+          <w:lang w:val="en-GB"/>
+        </w:rPr>
+        <w:t xml:space="preserve">Travel to the folder </w:t>
+      </w:r>
+      <w:r>
+        <w:rPr>
+          <w:lang w:val="en-GB"/>
+        </w:rPr>
+        <w:t xml:space="preserve">where you want your </w:t>
+      </w:r>
+      <w:r>
+        <w:rPr>
+          <w:b/>
+          <w:lang w:val="en-GB"/>
+        </w:rPr>
+        <w:t>local repository</w:t>
+      </w:r>
+      <w:r>
+        <w:rPr>
+          <w:lang w:val="en-GB"/>
+        </w:rPr>
+        <w:t xml:space="preserve"> to be through </w:t>
+      </w:r>
+      <w:r>
+        <w:rPr>
+          <w:lang w:val="en-GB"/>
+        </w:rPr>
+        <w:t xml:space="preserve">the </w:t>
+      </w:r>
+      <w:r>
+        <w:rPr>
+          <w:lang w:val="en-GB"/>
+        </w:rPr>
+        <w:t xml:space="preserve">commands </w:t>
+      </w:r>
+      <w:r>
+        <w:rPr>
+          <w:rFonts w:ascii="Consolas" w:hAnsi="Consolas"/>
+          <w:color w:val="FFFFFF" w:themeColor="background1"/>
+          <w:highlight w:val="black"/>
+          <w:lang w:val="en-GB"/>
+        </w:rPr>
+        <w:t>cd &lt;folder name&gt;</w:t>
+      </w:r>
+      <w:r>
+        <w:rPr>
+          <w:lang w:val="en-GB"/>
+        </w:rPr>
+        <w:t xml:space="preserve"> and </w:t>
+      </w:r>
+      <w:r>
+        <w:rPr>
+          <w:rFonts w:ascii="Consolas" w:hAnsi="Consolas"/>
+          <w:color w:val="FFFFFF" w:themeColor="background1"/>
+          <w:highlight w:val="black"/>
+          <w:lang w:val="en-GB"/>
+        </w:rPr>
+        <w:t>ls</w:t>
+      </w:r>
+      <w:r>
+        <w:rPr>
+          <w:lang w:val="en-GB"/>
+        </w:rPr>
+        <w:t>;</w:t>
+      </w:r>
+    </w:p>
+    <w:p>
+      <w:pPr>
+        <w:spacing w:line="240" w:lineRule="auto"/>
+        <w:ind w:left="2126"/>
+        <w:contextualSpacing/>
+        <w:rPr>
+          <w:color w:val="FFFFFF" w:themeColor="background1"/>
+          <w:lang w:val="en-GB"/>
+        </w:rPr>
+      </w:pPr>
+      <w:r>
+        <w:rPr>
+          <w:lang w:val="en-GB"/>
+        </w:rPr>
+        <w:t>Ex:</w:t>
+      </w:r>
+      <w:r>
+        <w:rPr>
+          <w:lang w:val="en-GB"/>
+        </w:rPr>
+        <w:tab/>
+      </w:r>
+      <w:proofErr w:type="spellStart"/>
+      <w:r>
+        <w:rPr>
+          <w:rFonts w:ascii="Consolas" w:hAnsi="Consolas"/>
+          <w:color w:val="00B0F0"/>
+          <w:highlight w:val="black"/>
+          <w:lang w:val="en-GB"/>
+        </w:rPr>
+        <w:t>Lamaral</w:t>
+      </w:r>
+      <w:proofErr w:type="spellEnd"/>
+      <w:r>
+        <w:rPr>
+          <w:rFonts w:ascii="Consolas" w:hAnsi="Consolas"/>
+          <w:color w:val="00B0F0"/>
+          <w:highlight w:val="black"/>
+          <w:lang w:val="en-GB"/>
+        </w:rPr>
+        <w:t xml:space="preserve"> </w:t>
+      </w:r>
+      <w:r>
+        <w:rPr>
+          <w:rFonts w:ascii="Consolas" w:hAnsi="Consolas"/>
+          <w:color w:val="C5E0B3" w:themeColor="accent6" w:themeTint="66"/>
+          <w:highlight w:val="black"/>
+          <w:lang w:val="en-GB"/>
+        </w:rPr>
+        <w:t>~ $</w:t>
+      </w:r>
+      <w:r>
+        <w:rPr>
+          <w:rFonts w:ascii="Consolas" w:hAnsi="Consolas"/>
+          <w:color w:val="FFFFFF" w:themeColor="background1"/>
+          <w:highlight w:val="black"/>
+          <w:lang w:val="en-GB"/>
+        </w:rPr>
+        <w:t xml:space="preserve"> cd Shared\ with\ me</w:t>
+      </w:r>
+    </w:p>
+    <w:p>
+      <w:pPr>
+        <w:spacing w:line="240" w:lineRule="auto"/>
+        <w:ind w:left="2126"/>
+        <w:contextualSpacing/>
+        <w:rPr>
+          <w:rFonts w:ascii="Consolas" w:hAnsi="Consolas"/>
+          <w:lang w:val="en-GB"/>
+        </w:rPr>
+      </w:pPr>
+      <w:r>
+        <w:rPr>
+          <w:lang w:val="en-GB"/>
+        </w:rPr>
+        <w:tab/>
+      </w:r>
+      <w:proofErr w:type="spellStart"/>
+      <w:r>
+        <w:rPr>
+          <w:rFonts w:ascii="Consolas" w:hAnsi="Consolas"/>
+          <w:color w:val="00B0F0"/>
+          <w:highlight w:val="black"/>
+          <w:lang w:val="en-GB"/>
+        </w:rPr>
+        <w:t>Lamaral</w:t>
+      </w:r>
+      <w:proofErr w:type="spellEnd"/>
+      <w:r>
+        <w:rPr>
+          <w:rFonts w:ascii="Consolas" w:hAnsi="Consolas"/>
+          <w:color w:val="00B0F0"/>
+          <w:highlight w:val="black"/>
+          <w:lang w:val="en-GB"/>
+        </w:rPr>
+        <w:t xml:space="preserve"> </w:t>
+      </w:r>
+      <w:r>
+        <w:rPr>
+          <w:rFonts w:ascii="Consolas" w:hAnsi="Consolas"/>
+          <w:color w:val="C5E0B3" w:themeColor="accent6" w:themeTint="66"/>
+          <w:highlight w:val="black"/>
+          <w:lang w:val="en-GB"/>
+        </w:rPr>
+        <w:t>Shared with me $</w:t>
+      </w:r>
+      <w:r>
+        <w:rPr>
+          <w:rFonts w:ascii="Consolas" w:hAnsi="Consolas"/>
+          <w:color w:val="FFFFFF" w:themeColor="background1"/>
+          <w:highlight w:val="black"/>
+          <w:lang w:val="en-GB"/>
+        </w:rPr>
+        <w:t xml:space="preserve"> cd </w:t>
+      </w:r>
+      <w:proofErr w:type="spellStart"/>
+      <w:r>
+        <w:rPr>
+          <w:rFonts w:ascii="Consolas" w:hAnsi="Consolas"/>
+          <w:color w:val="FFFFFF" w:themeColor="background1"/>
+          <w:highlight w:val="black"/>
+          <w:lang w:val="en-GB"/>
+        </w:rPr>
+        <w:t>DTOceanPlus</w:t>
+      </w:r>
+      <w:proofErr w:type="spellEnd"/>
+    </w:p>
+    <w:p>
+      <w:pPr>
+        <w:spacing w:line="240" w:lineRule="auto"/>
+        <w:ind w:left="2126"/>
+        <w:contextualSpacing/>
+        <w:rPr>
+          <w:rFonts w:ascii="Consolas" w:hAnsi="Consolas"/>
+          <w:lang w:val="en-GB"/>
+        </w:rPr>
+      </w:pPr>
+      <w:r>
+        <w:rPr>
+          <w:lang w:val="en-GB"/>
+        </w:rPr>
+        <w:tab/>
+      </w:r>
+      <w:proofErr w:type="spellStart"/>
+      <w:r>
+        <w:rPr>
+          <w:rFonts w:ascii="Consolas" w:hAnsi="Consolas"/>
+          <w:color w:val="00B0F0"/>
+          <w:highlight w:val="black"/>
+          <w:lang w:val="en-GB"/>
+        </w:rPr>
+        <w:t>Lamaral</w:t>
+      </w:r>
+      <w:proofErr w:type="spellEnd"/>
+      <w:r>
+        <w:rPr>
+          <w:rFonts w:ascii="Consolas" w:hAnsi="Consolas"/>
+          <w:color w:val="00B0F0"/>
+          <w:highlight w:val="black"/>
+          <w:lang w:val="en-GB"/>
+        </w:rPr>
+        <w:t xml:space="preserve"> </w:t>
+      </w:r>
+      <w:r>
+        <w:rPr>
+          <w:rFonts w:ascii="Consolas" w:hAnsi="Consolas"/>
+          <w:color w:val="C5E0B3" w:themeColor="accent6" w:themeTint="66"/>
+          <w:highlight w:val="black"/>
+          <w:lang w:val="en-GB"/>
+        </w:rPr>
+        <w:t>GitHub $</w:t>
+      </w:r>
+      <w:r>
+        <w:rPr>
+          <w:rFonts w:ascii="Consolas" w:hAnsi="Consolas"/>
+          <w:color w:val="FFFFFF" w:themeColor="background1"/>
+          <w:highlight w:val="black"/>
+          <w:lang w:val="en-GB"/>
+        </w:rPr>
+        <w:t xml:space="preserve"> cd GitHub</w:t>
+      </w:r>
+    </w:p>
+    <w:p>
+      <w:pPr>
+        <w:pStyle w:val="ListParagraph"/>
+        <w:numPr>
+          <w:ilvl w:val="1"/>
+          <w:numId w:val="8"/>
+        </w:numPr>
+        <w:ind w:hanging="357"/>
+        <w:contextualSpacing/>
+        <w:rPr>
+          <w:lang w:val="en-GB"/>
+        </w:rPr>
+      </w:pPr>
+      <w:r>
+        <w:rPr>
+          <w:lang w:val="en-GB"/>
+        </w:rPr>
+        <w:t xml:space="preserve">Write </w:t>
+      </w:r>
+      <w:r>
+        <w:rPr>
+          <w:rFonts w:ascii="Consolas" w:hAnsi="Consolas"/>
+          <w:color w:val="FFFFFF" w:themeColor="background1"/>
+          <w:highlight w:val="black"/>
+          <w:lang w:val="en-GB"/>
+        </w:rPr>
+        <w:t>git clone &lt;URL&gt;</w:t>
+      </w:r>
+      <w:r>
+        <w:rPr>
+          <w:rFonts w:cs="Arial"/>
+          <w:lang w:val="en-GB"/>
+        </w:rPr>
+        <w:t>;</w:t>
+      </w:r>
+    </w:p>
+    <w:p>
+      <w:pPr>
+        <w:pStyle w:val="ListParagraph"/>
+        <w:numPr>
+          <w:ilvl w:val="0"/>
+          <w:numId w:val="8"/>
+        </w:numPr>
+        <w:ind w:left="426"/>
+        <w:contextualSpacing/>
+        <w:rPr>
+          <w:lang w:val="en-GB"/>
+        </w:rPr>
+      </w:pPr>
+      <w:r>
+        <w:rPr>
+          <w:rFonts w:cs="Arial"/>
+          <w:lang w:val="en-GB"/>
+        </w:rPr>
+        <w:t xml:space="preserve">Write </w:t>
+      </w:r>
+      <w:r>
+        <w:rPr>
+          <w:rFonts w:ascii="Consolas" w:hAnsi="Consolas"/>
+          <w:color w:val="FFFFFF" w:themeColor="background1"/>
+          <w:highlight w:val="black"/>
+          <w:lang w:val="en-GB"/>
+        </w:rPr>
+        <w:t xml:space="preserve">cd </w:t>
+      </w:r>
+      <w:r>
+        <w:rPr>
+          <w:rFonts w:ascii="Consolas" w:hAnsi="Consolas"/>
+          <w:color w:val="FFFFFF" w:themeColor="background1"/>
+          <w:highlight w:val="black"/>
+          <w:lang w:val="en-GB"/>
+        </w:rPr>
+        <w:t>&lt;repository name&gt;</w:t>
+      </w:r>
+      <w:r>
+        <w:rPr>
+          <w:rFonts w:cs="Arial"/>
+          <w:lang w:val="en-GB"/>
+        </w:rPr>
+        <w:t xml:space="preserve"> to get into the </w:t>
+      </w:r>
+      <w:r>
+        <w:rPr>
+          <w:rFonts w:cs="Arial"/>
+          <w:b/>
+          <w:lang w:val="en-GB"/>
+        </w:rPr>
+        <w:t>master branch</w:t>
+      </w:r>
+      <w:r>
+        <w:rPr>
+          <w:rFonts w:cs="Arial"/>
+          <w:lang w:val="en-GB"/>
+        </w:rPr>
+        <w:t xml:space="preserve"> of the </w:t>
+      </w:r>
+      <w:r>
+        <w:rPr>
+          <w:rFonts w:cs="Arial"/>
+          <w:b/>
+          <w:lang w:val="en-GB"/>
+        </w:rPr>
+        <w:t>repository</w:t>
+      </w:r>
+      <w:r>
+        <w:rPr>
+          <w:rFonts w:cs="Arial"/>
+          <w:lang w:val="en-GB"/>
+        </w:rPr>
+        <w:t>.</w:t>
+      </w:r>
+    </w:p>
+    <w:p>
+      <w:pPr>
+        <w:rPr>
+          <w:lang w:val="en-GB"/>
+        </w:rPr>
+      </w:pPr>
+    </w:p>
+    <w:p>
+      <w:pPr>
+        <w:pStyle w:val="Heading2"/>
+        <w:rPr>
+          <w:lang w:val="en-GB"/>
+        </w:rPr>
+      </w:pPr>
+      <w:r>
+        <w:rPr>
+          <w:lang w:val="en-GB"/>
+        </w:rPr>
+        <w:lastRenderedPageBreak/>
+        <w:t>Status, c</w:t>
+      </w:r>
+      <w:r>
+        <w:rPr>
+          <w:lang w:val="en-GB"/>
+        </w:rPr>
+        <w:t>ommit, pus</w:t>
+      </w:r>
+      <w:r>
+        <w:rPr>
+          <w:lang w:val="en-GB"/>
+        </w:rPr>
+        <w:t>h and pull commands</w:t>
+      </w:r>
+    </w:p>
+    <w:p>
+      <w:pPr>
+        <w:pStyle w:val="ListParagraph"/>
+        <w:numPr>
+          <w:ilvl w:val="0"/>
+          <w:numId w:val="10"/>
+        </w:numPr>
+        <w:ind w:left="426"/>
+        <w:rPr>
+          <w:rFonts w:cs="Arial"/>
+          <w:lang w:val="en-GB"/>
+        </w:rPr>
+      </w:pPr>
+      <w:bookmarkStart w:id="1" w:name="_Ref4760664"/>
+      <w:r>
+        <w:rPr>
+          <w:lang w:val="en-GB"/>
+        </w:rPr>
+        <w:t xml:space="preserve">After working on your files and save them as usual, you can write </w:t>
+      </w:r>
+      <w:r>
+        <w:rPr>
+          <w:rFonts w:ascii="Consolas" w:hAnsi="Consolas"/>
+          <w:color w:val="FFFFFF" w:themeColor="background1"/>
+          <w:highlight w:val="black"/>
+          <w:lang w:val="en-GB"/>
+        </w:rPr>
+        <w:t>git status</w:t>
+      </w:r>
+      <w:r>
+        <w:rPr>
+          <w:rFonts w:ascii="Consolas" w:hAnsi="Consolas"/>
+          <w:lang w:val="en-GB"/>
+        </w:rPr>
+        <w:t xml:space="preserve"> </w:t>
+      </w:r>
+      <w:r>
+        <w:rPr>
+          <w:rFonts w:cs="Arial"/>
+          <w:lang w:val="en-GB"/>
+        </w:rPr>
+        <w:t xml:space="preserve">on Git Bash to </w:t>
+      </w:r>
+      <w:r>
+        <w:rPr>
+          <w:rFonts w:cs="Arial"/>
+          <w:lang w:val="en-GB"/>
+        </w:rPr>
+        <w:t xml:space="preserve">check what changes were made. Basically, status compares your </w:t>
+      </w:r>
+      <w:r>
+        <w:rPr>
+          <w:rFonts w:cs="Arial"/>
+          <w:b/>
+          <w:lang w:val="en-GB"/>
+        </w:rPr>
+        <w:t>local repository</w:t>
+      </w:r>
+      <w:r>
+        <w:rPr>
+          <w:rFonts w:cs="Arial"/>
+          <w:lang w:val="en-GB"/>
+        </w:rPr>
+        <w:t xml:space="preserve"> </w:t>
+      </w:r>
+      <w:r>
+        <w:rPr>
+          <w:rFonts w:cs="Arial"/>
+          <w:lang w:val="en-GB"/>
+        </w:rPr>
+        <w:t xml:space="preserve">files </w:t>
+      </w:r>
+      <w:r>
+        <w:rPr>
+          <w:rFonts w:cs="Arial"/>
+          <w:lang w:val="en-GB"/>
+        </w:rPr>
+        <w:t xml:space="preserve">before and after the last </w:t>
+      </w:r>
+      <w:r>
+        <w:rPr>
+          <w:rFonts w:cs="Arial"/>
+          <w:b/>
+          <w:lang w:val="en-GB"/>
+        </w:rPr>
+        <w:t>commit</w:t>
+      </w:r>
+      <w:r>
+        <w:rPr>
+          <w:rFonts w:cs="Arial"/>
+          <w:lang w:val="en-GB"/>
+        </w:rPr>
+        <w:t xml:space="preserve"> (or the </w:t>
+      </w:r>
+      <w:r>
+        <w:rPr>
+          <w:rFonts w:cs="Arial"/>
+          <w:b/>
+          <w:lang w:val="en-GB"/>
+        </w:rPr>
+        <w:t>commit</w:t>
+      </w:r>
+      <w:r>
+        <w:rPr>
+          <w:rFonts w:cs="Arial"/>
+          <w:lang w:val="en-GB"/>
+        </w:rPr>
+        <w:t xml:space="preserve"> you are working on);</w:t>
+      </w:r>
       <w:bookmarkEnd w:id="1"/>
+    </w:p>
+    <w:p>
+      <w:pPr>
+        <w:pStyle w:val="ListParagraph"/>
+        <w:numPr>
+          <w:ilvl w:val="0"/>
+          <w:numId w:val="10"/>
+        </w:numPr>
+        <w:ind w:left="426" w:hanging="357"/>
+        <w:contextualSpacing/>
+        <w:rPr>
+          <w:rFonts w:cs="Arial"/>
+          <w:lang w:val="en-GB"/>
+        </w:rPr>
+      </w:pPr>
+      <w:r>
+        <w:rPr>
+          <w:lang w:val="en-GB"/>
+        </w:rPr>
+        <w:t xml:space="preserve">If this </w:t>
+      </w:r>
+      <w:r>
+        <w:rPr>
+          <w:rFonts w:ascii="Consolas" w:hAnsi="Consolas"/>
+          <w:color w:val="FFFFFF" w:themeColor="background1"/>
+          <w:highlight w:val="black"/>
+          <w:lang w:val="en-GB"/>
+        </w:rPr>
+        <w:t>modified:</w:t>
+      </w:r>
+      <w:r>
+        <w:rPr>
+          <w:rFonts w:ascii="Consolas" w:hAnsi="Consolas"/>
+          <w:color w:val="FFFFFF" w:themeColor="background1"/>
+          <w:highlight w:val="black"/>
+          <w:lang w:val="en-GB"/>
+        </w:rPr>
+        <w:tab/>
+        <w:t>&lt;file name</w:t>
+      </w:r>
+      <w:proofErr w:type="gramStart"/>
+      <w:r>
+        <w:rPr>
+          <w:rFonts w:ascii="Consolas" w:hAnsi="Consolas"/>
+          <w:color w:val="FFFFFF" w:themeColor="background1"/>
+          <w:highlight w:val="black"/>
+          <w:lang w:val="en-GB"/>
+        </w:rPr>
+        <w:t>&gt;.type</w:t>
+      </w:r>
+      <w:proofErr w:type="gramEnd"/>
+      <w:r>
+        <w:rPr>
+          <w:lang w:val="en-GB"/>
+        </w:rPr>
+        <w:t xml:space="preserve"> appears, means</w:t>
+      </w:r>
+      <w:r>
+        <w:rPr>
+          <w:lang w:val="en-GB"/>
+        </w:rPr>
+        <w:t xml:space="preserve"> that</w:t>
+      </w:r>
+      <w:r>
+        <w:rPr>
+          <w:lang w:val="en-GB"/>
+        </w:rPr>
+        <w:t xml:space="preserve"> you have some files that are different from the </w:t>
+      </w:r>
+      <w:r>
+        <w:rPr>
+          <w:b/>
+          <w:lang w:val="en-GB"/>
+        </w:rPr>
+        <w:t>repository</w:t>
+      </w:r>
+      <w:r>
+        <w:rPr>
+          <w:lang w:val="en-GB"/>
+        </w:rPr>
+        <w:t xml:space="preserve">. </w:t>
+      </w:r>
+      <w:r>
+        <w:rPr>
+          <w:lang w:val="en-GB"/>
+        </w:rPr>
+        <w:t xml:space="preserve">To update your </w:t>
+      </w:r>
+      <w:proofErr w:type="gramStart"/>
+      <w:r>
+        <w:rPr>
+          <w:b/>
+          <w:lang w:val="en-GB"/>
+        </w:rPr>
+        <w:t>repository</w:t>
+      </w:r>
+      <w:proofErr w:type="gramEnd"/>
+      <w:r>
+        <w:rPr>
+          <w:lang w:val="en-GB"/>
+        </w:rPr>
+        <w:t xml:space="preserve"> you need to follow the following steps:</w:t>
+      </w:r>
+    </w:p>
+    <w:p>
+      <w:pPr>
+        <w:pStyle w:val="ListParagraph"/>
+        <w:numPr>
+          <w:ilvl w:val="1"/>
+          <w:numId w:val="10"/>
+        </w:numPr>
+        <w:ind w:hanging="357"/>
+        <w:contextualSpacing/>
+        <w:rPr>
+          <w:rFonts w:cs="Arial"/>
+          <w:lang w:val="en-GB"/>
+        </w:rPr>
+      </w:pPr>
+      <w:r>
+        <w:rPr>
+          <w:rFonts w:ascii="Consolas" w:hAnsi="Consolas"/>
+          <w:color w:val="FFFFFF" w:themeColor="background1"/>
+          <w:highlight w:val="black"/>
+          <w:lang w:val="en-GB"/>
+        </w:rPr>
+        <w:t xml:space="preserve">git add </w:t>
+      </w:r>
+      <w:r>
+        <w:rPr>
+          <w:rFonts w:ascii="Consolas" w:hAnsi="Consolas"/>
+          <w:color w:val="FFFFFF" w:themeColor="background1"/>
+          <w:highlight w:val="black"/>
+          <w:lang w:val="en-GB"/>
+        </w:rPr>
+        <w:t>“</w:t>
+      </w:r>
+      <w:r>
+        <w:rPr>
+          <w:rFonts w:ascii="Consolas" w:hAnsi="Consolas"/>
+          <w:color w:val="FFFFFF" w:themeColor="background1"/>
+          <w:highlight w:val="black"/>
+          <w:lang w:val="en-GB"/>
+        </w:rPr>
+        <w:t>&lt;</w:t>
+      </w:r>
+      <w:proofErr w:type="spellStart"/>
+      <w:r>
+        <w:rPr>
+          <w:rFonts w:ascii="Consolas" w:hAnsi="Consolas"/>
+          <w:color w:val="FFFFFF" w:themeColor="background1"/>
+          <w:highlight w:val="black"/>
+          <w:lang w:val="en-GB"/>
+        </w:rPr>
+        <w:t>file_name</w:t>
+      </w:r>
+      <w:proofErr w:type="spellEnd"/>
+      <w:r>
+        <w:rPr>
+          <w:rFonts w:ascii="Consolas" w:hAnsi="Consolas"/>
+          <w:color w:val="FFFFFF" w:themeColor="background1"/>
+          <w:highlight w:val="black"/>
+          <w:lang w:val="en-GB"/>
+        </w:rPr>
+        <w:t>&gt;”</w:t>
+      </w:r>
+      <w:bookmarkStart w:id="2" w:name="_GoBack"/>
+      <w:bookmarkEnd w:id="2"/>
+      <w:r>
+        <w:rPr>
+          <w:rFonts w:cs="Arial"/>
+          <w:lang w:val="en-GB"/>
+        </w:rPr>
+        <w:t xml:space="preserve"> (use </w:t>
+      </w:r>
+      <w:r>
+        <w:rPr>
+          <w:rFonts w:cs="Arial"/>
+          <w:lang w:val="en-GB"/>
+        </w:rPr>
+        <w:t xml:space="preserve">status command to check which files can be added, see step </w:t>
+      </w:r>
+      <w:r>
+        <w:rPr>
+          <w:rFonts w:cs="Arial"/>
+          <w:lang w:val="en-GB"/>
+        </w:rPr>
+        <w:fldChar w:fldCharType="begin"/>
+      </w:r>
+      <w:r>
+        <w:rPr>
+          <w:rFonts w:cs="Arial"/>
+          <w:lang w:val="en-GB"/>
+        </w:rPr>
+        <w:instrText xml:space="preserve"> REF _Ref4760664 \r \h </w:instrText>
+      </w:r>
+      <w:r>
+        <w:rPr>
+          <w:rFonts w:cs="Arial"/>
+          <w:lang w:val="en-GB"/>
+        </w:rPr>
+      </w:r>
+      <w:r>
+        <w:rPr>
+          <w:rFonts w:cs="Arial"/>
+          <w:lang w:val="en-GB"/>
+        </w:rPr>
+        <w:fldChar w:fldCharType="separate"/>
+      </w:r>
+      <w:r>
+        <w:rPr>
+          <w:rFonts w:cs="Arial"/>
+          <w:lang w:val="en-GB"/>
+        </w:rPr>
+        <w:t>1</w:t>
+      </w:r>
+      <w:r>
+        <w:rPr>
+          <w:rFonts w:cs="Arial"/>
+          <w:lang w:val="en-GB"/>
+        </w:rPr>
+        <w:fldChar w:fldCharType="end"/>
+      </w:r>
+      <w:r>
+        <w:rPr>
+          <w:rFonts w:cs="Arial"/>
+          <w:lang w:val="en-GB"/>
+        </w:rPr>
+        <w:t>)</w:t>
+      </w:r>
+      <w:r>
+        <w:rPr>
+          <w:rFonts w:cs="Arial"/>
+          <w:lang w:val="en-GB"/>
+        </w:rPr>
+        <w:t>;</w:t>
+      </w:r>
+    </w:p>
+    <w:p>
+      <w:pPr>
+        <w:pStyle w:val="ListParagraph"/>
+        <w:numPr>
+          <w:ilvl w:val="1"/>
+          <w:numId w:val="10"/>
+        </w:numPr>
+        <w:ind w:hanging="357"/>
+        <w:contextualSpacing/>
+        <w:rPr>
+          <w:rFonts w:cs="Arial"/>
+          <w:lang w:val="en-GB"/>
+        </w:rPr>
+      </w:pPr>
+      <w:r>
+        <w:rPr>
+          <w:rFonts w:cs="Arial"/>
+          <w:lang w:val="en-GB"/>
+        </w:rPr>
+        <w:t xml:space="preserve">create a </w:t>
+      </w:r>
+      <w:r>
+        <w:rPr>
+          <w:rFonts w:cs="Arial"/>
+          <w:b/>
+          <w:lang w:val="en-GB"/>
+        </w:rPr>
+        <w:t>commit</w:t>
+      </w:r>
+      <w:r>
+        <w:rPr>
+          <w:rFonts w:cs="Arial"/>
+          <w:lang w:val="en-GB"/>
+        </w:rPr>
+        <w:t xml:space="preserve"> (it is essentially a version of your file) using command </w:t>
+      </w:r>
+      <w:r>
+        <w:rPr>
+          <w:rFonts w:ascii="Consolas" w:hAnsi="Consolas"/>
+          <w:color w:val="FFFFFF" w:themeColor="background1"/>
+          <w:highlight w:val="black"/>
+          <w:lang w:val="en-GB"/>
+        </w:rPr>
+        <w:t>git commit -m “&lt;</w:t>
+      </w:r>
+      <w:proofErr w:type="spellStart"/>
+      <w:r>
+        <w:rPr>
+          <w:rFonts w:ascii="Consolas" w:hAnsi="Consolas"/>
+          <w:color w:val="FFFFFF" w:themeColor="background1"/>
+          <w:highlight w:val="black"/>
+          <w:lang w:val="en-GB"/>
+        </w:rPr>
+        <w:t>commit_description</w:t>
+      </w:r>
+      <w:proofErr w:type="spellEnd"/>
+      <w:r>
+        <w:rPr>
+          <w:rFonts w:ascii="Consolas" w:hAnsi="Consolas"/>
+          <w:color w:val="FFFFFF" w:themeColor="background1"/>
+          <w:highlight w:val="black"/>
+          <w:lang w:val="en-GB"/>
+        </w:rPr>
+        <w:t>&gt;”</w:t>
+      </w:r>
+      <w:r>
+        <w:rPr>
+          <w:rFonts w:cs="Arial"/>
+          <w:lang w:val="en-GB"/>
+        </w:rPr>
+        <w:t>;</w:t>
+      </w:r>
+    </w:p>
+    <w:p>
+      <w:pPr>
+        <w:pStyle w:val="ListParagraph"/>
+        <w:numPr>
+          <w:ilvl w:val="1"/>
+          <w:numId w:val="10"/>
+        </w:numPr>
+        <w:ind w:hanging="357"/>
+        <w:contextualSpacing/>
+        <w:rPr>
+          <w:rFonts w:cs="Arial"/>
+          <w:lang w:val="en-GB"/>
+        </w:rPr>
+      </w:pPr>
+      <w:r>
+        <w:rPr>
+          <w:rFonts w:cs="Arial"/>
+          <w:lang w:val="en-GB"/>
+        </w:rPr>
+        <w:t xml:space="preserve">type </w:t>
+      </w:r>
+      <w:r>
+        <w:rPr>
+          <w:rFonts w:ascii="Consolas" w:hAnsi="Consolas"/>
+          <w:color w:val="FFFFFF" w:themeColor="background1"/>
+          <w:highlight w:val="black"/>
+          <w:lang w:val="en-GB"/>
+        </w:rPr>
+        <w:t xml:space="preserve">git </w:t>
+      </w:r>
+      <w:proofErr w:type="gramStart"/>
+      <w:r>
+        <w:rPr>
+          <w:rFonts w:ascii="Consolas" w:hAnsi="Consolas"/>
+          <w:color w:val="FFFFFF" w:themeColor="background1"/>
+          <w:highlight w:val="black"/>
+          <w:lang w:val="en-GB"/>
+        </w:rPr>
+        <w:t>push</w:t>
+      </w:r>
+      <w:proofErr w:type="gramEnd"/>
+      <w:r>
+        <w:rPr>
+          <w:rFonts w:cs="Arial"/>
+          <w:lang w:val="en-GB"/>
+        </w:rPr>
+        <w:t xml:space="preserve"> t</w:t>
+      </w:r>
+      <w:r>
+        <w:rPr>
+          <w:rFonts w:cs="Arial"/>
+          <w:lang w:val="en-GB"/>
+        </w:rPr>
+        <w:t xml:space="preserve">o upload your files to de </w:t>
+      </w:r>
+      <w:r>
+        <w:rPr>
+          <w:rFonts w:cs="Arial"/>
+          <w:b/>
+          <w:lang w:val="en-GB"/>
+        </w:rPr>
+        <w:t>online repository</w:t>
+      </w:r>
+      <w:r>
+        <w:rPr>
+          <w:rFonts w:cs="Arial"/>
+          <w:lang w:val="en-GB"/>
+        </w:rPr>
+        <w:t xml:space="preserve"> (GitHub server);</w:t>
+      </w:r>
+    </w:p>
+    <w:p>
+      <w:pPr>
+        <w:pStyle w:val="ListParagraph"/>
+        <w:numPr>
+          <w:ilvl w:val="0"/>
+          <w:numId w:val="10"/>
+        </w:numPr>
+        <w:ind w:left="426"/>
+        <w:rPr>
+          <w:rFonts w:cs="Arial"/>
+          <w:lang w:val="en-GB"/>
+        </w:rPr>
+      </w:pPr>
+      <w:r>
+        <w:rPr>
+          <w:rFonts w:cs="Arial"/>
+          <w:lang w:val="en-GB"/>
+        </w:rPr>
+        <w:t xml:space="preserve">To update your local repository and check your </w:t>
+      </w:r>
+      <w:proofErr w:type="gramStart"/>
+      <w:r>
+        <w:rPr>
+          <w:rFonts w:cs="Arial"/>
+          <w:lang w:val="en-GB"/>
+        </w:rPr>
+        <w:t>co-workers</w:t>
+      </w:r>
+      <w:proofErr w:type="gramEnd"/>
+      <w:r>
+        <w:rPr>
+          <w:rFonts w:cs="Arial"/>
+          <w:lang w:val="en-GB"/>
+        </w:rPr>
+        <w:t xml:space="preserve"> modifications, write </w:t>
+      </w:r>
+      <w:r>
+        <w:rPr>
+          <w:rFonts w:ascii="Consolas" w:hAnsi="Consolas"/>
+          <w:color w:val="FFFFFF" w:themeColor="background1"/>
+          <w:highlight w:val="black"/>
+          <w:lang w:val="en-GB"/>
+        </w:rPr>
+        <w:t>git pull</w:t>
+      </w:r>
+      <w:r>
+        <w:rPr>
+          <w:rFonts w:cs="Arial"/>
+          <w:lang w:val="en-GB"/>
+        </w:rPr>
+        <w:t>.</w:t>
+      </w:r>
+    </w:p>
+    <w:p>
+      <w:pPr>
+        <w:rPr>
+          <w:lang w:val="en-GB"/>
+        </w:rPr>
+      </w:pPr>
+    </w:p>
+    <w:p>
+      <w:pPr>
+        <w:pStyle w:val="Heading2"/>
+        <w:rPr>
+          <w:lang w:val="en-GB"/>
+        </w:rPr>
+      </w:pPr>
+      <w:r>
+        <w:rPr>
+          <w:lang w:val="en-GB"/>
+        </w:rPr>
+        <w:t>Useful commands:</w:t>
+      </w:r>
+    </w:p>
+    <w:p>
+      <w:pPr>
+        <w:pStyle w:val="ListParagraph"/>
+        <w:numPr>
+          <w:ilvl w:val="0"/>
+          <w:numId w:val="9"/>
+        </w:numPr>
+        <w:ind w:hanging="357"/>
+        <w:contextualSpacing/>
+        <w:rPr>
+          <w:lang w:val="en-GB"/>
+        </w:rPr>
+      </w:pPr>
+      <w:r>
+        <w:rPr>
+          <w:lang w:val="en-GB"/>
+        </w:rPr>
+        <w:t xml:space="preserve">Discard </w:t>
+      </w:r>
+      <w:proofErr w:type="spellStart"/>
+      <w:r>
+        <w:rPr>
+          <w:lang w:val="en-GB"/>
+        </w:rPr>
+        <w:t>unstaged</w:t>
+      </w:r>
+      <w:proofErr w:type="spellEnd"/>
+      <w:r>
+        <w:rPr>
+          <w:lang w:val="en-GB"/>
+        </w:rPr>
+        <w:t xml:space="preserve"> changes:</w:t>
+      </w:r>
+    </w:p>
+    <w:p>
+      <w:pPr>
+        <w:pStyle w:val="ListParagraph"/>
+        <w:numPr>
+          <w:ilvl w:val="1"/>
+          <w:numId w:val="9"/>
+        </w:numPr>
+        <w:spacing w:line="240" w:lineRule="auto"/>
+        <w:ind w:hanging="357"/>
+        <w:contextualSpacing/>
+        <w:rPr>
+          <w:rFonts w:ascii="Consolas" w:hAnsi="Consolas"/>
+          <w:lang w:val="en-GB"/>
+        </w:rPr>
+      </w:pPr>
+      <w:r>
+        <w:rPr>
+          <w:rFonts w:ascii="Consolas" w:hAnsi="Consolas"/>
+          <w:color w:val="FFFFFF" w:themeColor="background1"/>
+          <w:highlight w:val="black"/>
+          <w:lang w:val="en-GB"/>
+        </w:rPr>
+        <w:t xml:space="preserve">git stash </w:t>
+      </w:r>
+      <w:proofErr w:type="gramStart"/>
+      <w:r>
+        <w:rPr>
+          <w:rFonts w:ascii="Consolas" w:hAnsi="Consolas"/>
+          <w:color w:val="FFFFFF" w:themeColor="background1"/>
+          <w:highlight w:val="black"/>
+          <w:lang w:val="en-GB"/>
+        </w:rPr>
+        <w:t>save</w:t>
+      </w:r>
+      <w:proofErr w:type="gramEnd"/>
+      <w:r>
+        <w:rPr>
+          <w:rFonts w:ascii="Consolas" w:hAnsi="Consolas"/>
+          <w:color w:val="FFFFFF" w:themeColor="background1"/>
+          <w:highlight w:val="black"/>
+          <w:lang w:val="en-GB"/>
+        </w:rPr>
+        <w:t xml:space="preserve"> --keep-index</w:t>
+      </w:r>
+    </w:p>
+    <w:p>
+      <w:pPr>
+        <w:pStyle w:val="ListParagraph"/>
+        <w:numPr>
+          <w:ilvl w:val="1"/>
+          <w:numId w:val="9"/>
+        </w:numPr>
+        <w:spacing w:line="240" w:lineRule="auto"/>
+        <w:ind w:hanging="357"/>
+        <w:contextualSpacing/>
+        <w:rPr>
+          <w:rFonts w:ascii="Consolas" w:hAnsi="Consolas"/>
+          <w:color w:val="FFFFFF" w:themeColor="background1"/>
+          <w:lang w:val="en-GB"/>
+        </w:rPr>
+      </w:pPr>
+      <w:r>
+        <w:rPr>
+          <w:rFonts w:ascii="Consolas" w:hAnsi="Consolas"/>
+          <w:color w:val="FFFFFF" w:themeColor="background1"/>
+          <w:highlight w:val="black"/>
+          <w:lang w:val="en-GB"/>
+        </w:rPr>
+        <w:t>git stash drop</w:t>
+      </w:r>
+    </w:p>
+    <w:p>
+      <w:pPr>
+        <w:pStyle w:val="ListParagraph"/>
+        <w:numPr>
+          <w:ilvl w:val="0"/>
+          <w:numId w:val="9"/>
+        </w:numPr>
+        <w:ind w:hanging="357"/>
+        <w:contextualSpacing/>
+        <w:rPr>
+          <w:lang w:val="en-GB"/>
+        </w:rPr>
+      </w:pPr>
+      <w:r>
+        <w:rPr>
+          <w:lang w:val="en-GB"/>
+        </w:rPr>
+        <w:t>Load older commits (</w:t>
+      </w:r>
+      <w:r>
+        <w:rPr>
+          <w:rFonts w:ascii="Consolas" w:hAnsi="Consolas"/>
+          <w:lang w:val="en-GB"/>
+        </w:rPr>
+        <w:t>&lt;</w:t>
+      </w:r>
+      <w:proofErr w:type="spellStart"/>
+      <w:r>
+        <w:rPr>
+          <w:rFonts w:ascii="Consolas" w:hAnsi="Consolas"/>
+          <w:lang w:val="en-GB"/>
+        </w:rPr>
+        <w:t>i</w:t>
+      </w:r>
+      <w:proofErr w:type="spellEnd"/>
+      <w:r>
+        <w:rPr>
+          <w:rFonts w:ascii="Consolas" w:hAnsi="Consolas"/>
+          <w:lang w:val="en-GB"/>
+        </w:rPr>
+        <w:t>&gt;</w:t>
+      </w:r>
+      <w:r>
+        <w:rPr>
+          <w:lang w:val="en-GB"/>
+        </w:rPr>
+        <w:t xml:space="preserve"> is the commit number, </w:t>
+      </w:r>
+      <w:r>
+        <w:rPr>
+          <w:rFonts w:ascii="Consolas" w:hAnsi="Consolas"/>
+          <w:lang w:val="en-GB"/>
+        </w:rPr>
+        <w:t>&lt;</w:t>
+      </w:r>
+      <w:proofErr w:type="spellStart"/>
+      <w:r>
+        <w:rPr>
+          <w:rFonts w:ascii="Consolas" w:hAnsi="Consolas"/>
+          <w:lang w:val="en-GB"/>
+        </w:rPr>
+        <w:t>i</w:t>
+      </w:r>
+      <w:proofErr w:type="spellEnd"/>
+      <w:r>
+        <w:rPr>
+          <w:rFonts w:ascii="Consolas" w:hAnsi="Consolas"/>
+          <w:lang w:val="en-GB"/>
+        </w:rPr>
+        <w:t>&gt;</w:t>
+      </w:r>
+      <w:r>
+        <w:rPr>
+          <w:lang w:val="en-GB"/>
+        </w:rPr>
+        <w:t xml:space="preserve">=1 is the </w:t>
+      </w:r>
+      <w:r>
+        <w:rPr>
+          <w:lang w:val="en-GB"/>
+        </w:rPr>
+        <w:t>most recent</w:t>
+      </w:r>
+      <w:r>
+        <w:rPr>
+          <w:lang w:val="en-GB"/>
+        </w:rPr>
+        <w:t xml:space="preserve"> commit):</w:t>
+      </w:r>
+    </w:p>
+    <w:p>
+      <w:pPr>
+        <w:pStyle w:val="ListParagraph"/>
+        <w:numPr>
+          <w:ilvl w:val="1"/>
+          <w:numId w:val="9"/>
+        </w:numPr>
+        <w:spacing w:line="240" w:lineRule="auto"/>
+        <w:ind w:hanging="357"/>
+        <w:contextualSpacing/>
+        <w:rPr>
+          <w:rFonts w:ascii="Consolas" w:hAnsi="Consolas"/>
+          <w:color w:val="FFFFFF" w:themeColor="background1"/>
+          <w:lang w:val="en-GB"/>
+        </w:rPr>
+      </w:pPr>
+      <w:r>
+        <w:rPr>
+          <w:rFonts w:ascii="Consolas" w:hAnsi="Consolas"/>
+          <w:color w:val="FFFFFF" w:themeColor="background1"/>
+          <w:highlight w:val="black"/>
+          <w:lang w:val="en-GB"/>
+        </w:rPr>
+        <w:t>git reset --hard HEAD~&lt;</w:t>
+      </w:r>
+      <w:proofErr w:type="spellStart"/>
+      <w:r>
+        <w:rPr>
+          <w:rFonts w:ascii="Consolas" w:hAnsi="Consolas"/>
+          <w:color w:val="FFFFFF" w:themeColor="background1"/>
+          <w:highlight w:val="black"/>
+          <w:lang w:val="en-GB"/>
+        </w:rPr>
+        <w:t>i</w:t>
+      </w:r>
+      <w:proofErr w:type="spellEnd"/>
+      <w:r>
+        <w:rPr>
+          <w:rFonts w:ascii="Consolas" w:hAnsi="Consolas"/>
+          <w:color w:val="FFFFFF" w:themeColor="background1"/>
+          <w:highlight w:val="black"/>
+          <w:lang w:val="en-GB"/>
+        </w:rPr>
+        <w:t>&gt;</w:t>
+      </w:r>
+    </w:p>
+    <w:p>
+      <w:pPr>
+        <w:rPr>
+          <w:lang w:val="en-GB"/>
+        </w:rPr>
+      </w:pPr>
     </w:p>
     <w:sectPr>
       <w:pgSz w:w="11906" w:h="16838"/>
@@ -302,6 +1620,120 @@
 <file path=word/numbering.xml><?xml version="1.0" encoding="utf-8"?>
 <w:numbering xmlns:wpc="http://schemas.microsoft.com/office/word/2010/wordprocessingCanvas" xmlns:cx="http://schemas.microsoft.com/office/drawing/2014/chartex" xmlns:cx1="http://schemas.microsoft.com/office/drawing/2015/9/8/chartex" xmlns:cx2="http://schemas.microsoft.com/office/drawing/2015/10/21/chartex" xmlns:cx3="http://schemas.microsoft.com/office/drawing/2016/5/9/chartex" xmlns:cx4="http://schemas.microsoft.com/office/drawing/2016/5/10/chartex" xmlns:cx5="http://schemas.microsoft.com/office/drawing/2016/5/11/chartex" xmlns:cx6="http://schemas.microsoft.com/office/drawing/2016/5/12/chartex" xmlns:cx7="http://schemas.microsoft.com/office/drawing/2016/5/13/chartex" xmlns:cx8="http://schemas.microsoft.com/office/drawing/2016/5/14/chartex" xmlns:mc="http://schemas.openxmlformats.org/markup-compatibility/2006" xmlns:aink="http://schemas.microsoft.com/office/drawing/2016/ink" xmlns:am3d="http://schemas.microsoft.com/office/drawing/2017/model3d" xmlns:o="urn:schemas-microsoft-com:office:office" xmlns:r="http://schemas.openxmlformats.org/officeDocument/2006/relationships" xmlns:m="http://schemas.openxmlformats.org/officeDocument/2006/math" xmlns:v="urn:schemas-microsoft-com:vml" xmlns:wp14="http://schemas.microsoft.com/office/word/2010/wordprocessingDrawing" xmlns:wp="http://schemas.openxmlformats.org/drawingml/2006/wordprocessingDrawing" xmlns:w10="urn:schemas-microsoft-com:office:word" xmlns:w="http://schemas.openxmlformats.org/wordprocessingml/2006/main" xmlns:w14="http://schemas.microsoft.com/office/word/2010/wordml" xmlns:w15="http://schemas.microsoft.com/office/word/2012/wordml" xmlns:w16cid="http://schemas.microsoft.com/office/word/2016/wordml/cid" xmlns:w16se="http://schemas.microsoft.com/office/word/2015/wordml/symex" xmlns:wpg="http://schemas.microsoft.com/office/word/2010/wordprocessingGroup" xmlns:wpi="http://schemas.microsoft.com/office/word/2010/wordprocessingInk" xmlns:wne="http://schemas.microsoft.com/office/word/2006/wordml" xmlns:wps="http://schemas.microsoft.com/office/word/2010/wordprocessingShape" mc:Ignorable="w14 w15 w16se w16cid wp14">
   <w:abstractNum w:abstractNumId="0" w15:restartNumberingAfterBreak="0">
+    <w:nsid w:val="021923ED"/>
+    <w:multiLevelType w:val="hybridMultilevel"/>
+    <w:tmpl w:val="A1769574"/>
+    <w:lvl w:ilvl="0" w:tplc="08160001">
+      <w:start w:val="1"/>
+      <w:numFmt w:val="bullet"/>
+      <w:lvlText w:val=""/>
+      <w:lvlJc w:val="left"/>
+      <w:pPr>
+        <w:ind w:left="720" w:hanging="360"/>
+      </w:pPr>
+      <w:rPr>
+        <w:rFonts w:ascii="Symbol" w:hAnsi="Symbol" w:hint="default"/>
+      </w:rPr>
+    </w:lvl>
+    <w:lvl w:ilvl="1" w:tplc="001EFE96">
+      <w:start w:val="1"/>
+      <w:numFmt w:val="bullet"/>
+      <w:lvlText w:val="o"/>
+      <w:lvlJc w:val="left"/>
+      <w:pPr>
+        <w:ind w:left="1440" w:hanging="360"/>
+      </w:pPr>
+      <w:rPr>
+        <w:rFonts w:ascii="Courier New" w:hAnsi="Courier New" w:cs="Courier New" w:hint="default"/>
+        <w:color w:val="auto"/>
+      </w:rPr>
+    </w:lvl>
+    <w:lvl w:ilvl="2" w:tplc="08160005" w:tentative="1">
+      <w:start w:val="1"/>
+      <w:numFmt w:val="bullet"/>
+      <w:lvlText w:val=""/>
+      <w:lvlJc w:val="left"/>
+      <w:pPr>
+        <w:ind w:left="2160" w:hanging="360"/>
+      </w:pPr>
+      <w:rPr>
+        <w:rFonts w:ascii="Wingdings" w:hAnsi="Wingdings" w:hint="default"/>
+      </w:rPr>
+    </w:lvl>
+    <w:lvl w:ilvl="3" w:tplc="08160001" w:tentative="1">
+      <w:start w:val="1"/>
+      <w:numFmt w:val="bullet"/>
+      <w:lvlText w:val=""/>
+      <w:lvlJc w:val="left"/>
+      <w:pPr>
+        <w:ind w:left="2880" w:hanging="360"/>
+      </w:pPr>
+      <w:rPr>
+        <w:rFonts w:ascii="Symbol" w:hAnsi="Symbol" w:hint="default"/>
+      </w:rPr>
+    </w:lvl>
+    <w:lvl w:ilvl="4" w:tplc="08160003" w:tentative="1">
+      <w:start w:val="1"/>
+      <w:numFmt w:val="bullet"/>
+      <w:lvlText w:val="o"/>
+      <w:lvlJc w:val="left"/>
+      <w:pPr>
+        <w:ind w:left="3600" w:hanging="360"/>
+      </w:pPr>
+      <w:rPr>
+        <w:rFonts w:ascii="Courier New" w:hAnsi="Courier New" w:cs="Courier New" w:hint="default"/>
+      </w:rPr>
+    </w:lvl>
+    <w:lvl w:ilvl="5" w:tplc="08160005" w:tentative="1">
+      <w:start w:val="1"/>
+      <w:numFmt w:val="bullet"/>
+      <w:lvlText w:val=""/>
+      <w:lvlJc w:val="left"/>
+      <w:pPr>
+        <w:ind w:left="4320" w:hanging="360"/>
+      </w:pPr>
+      <w:rPr>
+        <w:rFonts w:ascii="Wingdings" w:hAnsi="Wingdings" w:hint="default"/>
+      </w:rPr>
+    </w:lvl>
+    <w:lvl w:ilvl="6" w:tplc="08160001" w:tentative="1">
+      <w:start w:val="1"/>
+      <w:numFmt w:val="bullet"/>
+      <w:lvlText w:val=""/>
+      <w:lvlJc w:val="left"/>
+      <w:pPr>
+        <w:ind w:left="5040" w:hanging="360"/>
+      </w:pPr>
+      <w:rPr>
+        <w:rFonts w:ascii="Symbol" w:hAnsi="Symbol" w:hint="default"/>
+      </w:rPr>
+    </w:lvl>
+    <w:lvl w:ilvl="7" w:tplc="08160003" w:tentative="1">
+      <w:start w:val="1"/>
+      <w:numFmt w:val="bullet"/>
+      <w:lvlText w:val="o"/>
+      <w:lvlJc w:val="left"/>
+      <w:pPr>
+        <w:ind w:left="5760" w:hanging="360"/>
+      </w:pPr>
+      <w:rPr>
+        <w:rFonts w:ascii="Courier New" w:hAnsi="Courier New" w:cs="Courier New" w:hint="default"/>
+      </w:rPr>
+    </w:lvl>
+    <w:lvl w:ilvl="8" w:tplc="08160005" w:tentative="1">
+      <w:start w:val="1"/>
+      <w:numFmt w:val="bullet"/>
+      <w:lvlText w:val=""/>
+      <w:lvlJc w:val="left"/>
+      <w:pPr>
+        <w:ind w:left="6480" w:hanging="360"/>
+      </w:pPr>
+      <w:rPr>
+        <w:rFonts w:ascii="Wingdings" w:hAnsi="Wingdings" w:hint="default"/>
+      </w:rPr>
+    </w:lvl>
+  </w:abstractNum>
+  <w:abstractNum w:abstractNumId="1" w15:restartNumberingAfterBreak="0">
     <w:nsid w:val="100B34E1"/>
     <w:multiLevelType w:val="hybridMultilevel"/>
     <w:tmpl w:val="B8A2C796"/>
@@ -388,7 +1820,7 @@
       </w:pPr>
     </w:lvl>
   </w:abstractNum>
-  <w:abstractNum w:abstractNumId="1" w15:restartNumberingAfterBreak="0">
+  <w:abstractNum w:abstractNumId="2" w15:restartNumberingAfterBreak="0">
     <w:nsid w:val="171E1161"/>
     <w:multiLevelType w:val="hybridMultilevel"/>
     <w:tmpl w:val="D7FA3A6E"/>
@@ -474,7 +1906,97 @@
       </w:pPr>
     </w:lvl>
   </w:abstractNum>
-  <w:abstractNum w:abstractNumId="2" w15:restartNumberingAfterBreak="0">
+  <w:abstractNum w:abstractNumId="3" w15:restartNumberingAfterBreak="0">
+    <w:nsid w:val="1B8E5FE9"/>
+    <w:multiLevelType w:val="hybridMultilevel"/>
+    <w:tmpl w:val="4E1847BE"/>
+    <w:lvl w:ilvl="0" w:tplc="0816000F">
+      <w:start w:val="1"/>
+      <w:numFmt w:val="decimal"/>
+      <w:lvlText w:val="%1."/>
+      <w:lvlJc w:val="left"/>
+      <w:pPr>
+        <w:ind w:left="720" w:hanging="360"/>
+      </w:pPr>
+    </w:lvl>
+    <w:lvl w:ilvl="1" w:tplc="08160001">
+      <w:start w:val="1"/>
+      <w:numFmt w:val="bullet"/>
+      <w:lvlText w:val=""/>
+      <w:lvlJc w:val="left"/>
+      <w:pPr>
+        <w:ind w:left="1440" w:hanging="360"/>
+      </w:pPr>
+      <w:rPr>
+        <w:rFonts w:ascii="Symbol" w:hAnsi="Symbol" w:hint="default"/>
+        <w:color w:val="auto"/>
+      </w:rPr>
+    </w:lvl>
+    <w:lvl w:ilvl="2" w:tplc="0816001B" w:tentative="1">
+      <w:start w:val="1"/>
+      <w:numFmt w:val="lowerRoman"/>
+      <w:lvlText w:val="%3."/>
+      <w:lvlJc w:val="right"/>
+      <w:pPr>
+        <w:ind w:left="2160" w:hanging="180"/>
+      </w:pPr>
+    </w:lvl>
+    <w:lvl w:ilvl="3" w:tplc="0816000F" w:tentative="1">
+      <w:start w:val="1"/>
+      <w:numFmt w:val="decimal"/>
+      <w:lvlText w:val="%4."/>
+      <w:lvlJc w:val="left"/>
+      <w:pPr>
+        <w:ind w:left="2880" w:hanging="360"/>
+      </w:pPr>
+    </w:lvl>
+    <w:lvl w:ilvl="4" w:tplc="08160019" w:tentative="1">
+      <w:start w:val="1"/>
+      <w:numFmt w:val="lowerLetter"/>
+      <w:lvlText w:val="%5."/>
+      <w:lvlJc w:val="left"/>
+      <w:pPr>
+        <w:ind w:left="3600" w:hanging="360"/>
+      </w:pPr>
+    </w:lvl>
+    <w:lvl w:ilvl="5" w:tplc="0816001B" w:tentative="1">
+      <w:start w:val="1"/>
+      <w:numFmt w:val="lowerRoman"/>
+      <w:lvlText w:val="%6."/>
+      <w:lvlJc w:val="right"/>
+      <w:pPr>
+        <w:ind w:left="4320" w:hanging="180"/>
+      </w:pPr>
+    </w:lvl>
+    <w:lvl w:ilvl="6" w:tplc="0816000F" w:tentative="1">
+      <w:start w:val="1"/>
+      <w:numFmt w:val="decimal"/>
+      <w:lvlText w:val="%7."/>
+      <w:lvlJc w:val="left"/>
+      <w:pPr>
+        <w:ind w:left="5040" w:hanging="360"/>
+      </w:pPr>
+    </w:lvl>
+    <w:lvl w:ilvl="7" w:tplc="08160019" w:tentative="1">
+      <w:start w:val="1"/>
+      <w:numFmt w:val="lowerLetter"/>
+      <w:lvlText w:val="%8."/>
+      <w:lvlJc w:val="left"/>
+      <w:pPr>
+        <w:ind w:left="5760" w:hanging="360"/>
+      </w:pPr>
+    </w:lvl>
+    <w:lvl w:ilvl="8" w:tplc="0816001B" w:tentative="1">
+      <w:start w:val="1"/>
+      <w:numFmt w:val="lowerRoman"/>
+      <w:lvlText w:val="%9."/>
+      <w:lvlJc w:val="right"/>
+      <w:pPr>
+        <w:ind w:left="6480" w:hanging="180"/>
+      </w:pPr>
+    </w:lvl>
+  </w:abstractNum>
+  <w:abstractNum w:abstractNumId="4" w15:restartNumberingAfterBreak="0">
     <w:nsid w:val="253B0F81"/>
     <w:multiLevelType w:val="hybridMultilevel"/>
     <w:tmpl w:val="185615AA"/>
@@ -560,7 +2082,7 @@
       </w:pPr>
     </w:lvl>
   </w:abstractNum>
-  <w:abstractNum w:abstractNumId="3" w15:restartNumberingAfterBreak="0">
+  <w:abstractNum w:abstractNumId="5" w15:restartNumberingAfterBreak="0">
     <w:nsid w:val="268508DF"/>
     <w:multiLevelType w:val="hybridMultilevel"/>
     <w:tmpl w:val="197C0234"/>
@@ -646,7 +2168,7 @@
       </w:pPr>
     </w:lvl>
   </w:abstractNum>
-  <w:abstractNum w:abstractNumId="4" w15:restartNumberingAfterBreak="0">
+  <w:abstractNum w:abstractNumId="6" w15:restartNumberingAfterBreak="0">
     <w:nsid w:val="3F100688"/>
     <w:multiLevelType w:val="hybridMultilevel"/>
     <w:tmpl w:val="75C6B2D4"/>
@@ -732,7 +2254,7 @@
       </w:pPr>
     </w:lvl>
   </w:abstractNum>
-  <w:abstractNum w:abstractNumId="5" w15:restartNumberingAfterBreak="0">
+  <w:abstractNum w:abstractNumId="7" w15:restartNumberingAfterBreak="0">
     <w:nsid w:val="3FAD108A"/>
     <w:multiLevelType w:val="hybridMultilevel"/>
     <w:tmpl w:val="467A27F0"/>
@@ -818,7 +2340,7 @@
       </w:pPr>
     </w:lvl>
   </w:abstractNum>
-  <w:abstractNum w:abstractNumId="6" w15:restartNumberingAfterBreak="0">
+  <w:abstractNum w:abstractNumId="8" w15:restartNumberingAfterBreak="0">
     <w:nsid w:val="62371778"/>
     <w:multiLevelType w:val="hybridMultilevel"/>
     <w:tmpl w:val="0C9E809E"/>
@@ -904,10 +2426,10 @@
       </w:pPr>
     </w:lvl>
   </w:abstractNum>
-  <w:abstractNum w:abstractNumId="7" w15:restartNumberingAfterBreak="0">
+  <w:abstractNum w:abstractNumId="9" w15:restartNumberingAfterBreak="0">
     <w:nsid w:val="62907450"/>
     <w:multiLevelType w:val="hybridMultilevel"/>
-    <w:tmpl w:val="02386C9E"/>
+    <w:tmpl w:val="7D8499D0"/>
     <w:lvl w:ilvl="0" w:tplc="0816000F">
       <w:start w:val="1"/>
       <w:numFmt w:val="decimal"/>
@@ -917,16 +2439,19 @@
         <w:ind w:left="720" w:hanging="360"/>
       </w:pPr>
     </w:lvl>
-    <w:lvl w:ilvl="1" w:tplc="08160019" w:tentative="1">
-      <w:start w:val="1"/>
-      <w:numFmt w:val="lowerLetter"/>
-      <w:lvlText w:val="%2."/>
+    <w:lvl w:ilvl="1" w:tplc="08160001">
+      <w:start w:val="1"/>
+      <w:numFmt w:val="bullet"/>
+      <w:lvlText w:val=""/>
       <w:lvlJc w:val="left"/>
       <w:pPr>
         <w:ind w:left="1440" w:hanging="360"/>
       </w:pPr>
-    </w:lvl>
-    <w:lvl w:ilvl="2" w:tplc="0816001B" w:tentative="1">
+      <w:rPr>
+        <w:rFonts w:ascii="Symbol" w:hAnsi="Symbol" w:hint="default"/>
+      </w:rPr>
+    </w:lvl>
+    <w:lvl w:ilvl="2" w:tplc="0816001B">
       <w:start w:val="1"/>
       <w:numFmt w:val="lowerRoman"/>
       <w:lvlText w:val="%3."/>
@@ -991,28 +2516,34 @@
     </w:lvl>
   </w:abstractNum>
   <w:num w:numId="1">
+    <w:abstractNumId w:val="8"/>
+  </w:num>
+  <w:num w:numId="2">
+    <w:abstractNumId w:val="7"/>
+  </w:num>
+  <w:num w:numId="3">
+    <w:abstractNumId w:val="5"/>
+  </w:num>
+  <w:num w:numId="4">
+    <w:abstractNumId w:val="1"/>
+  </w:num>
+  <w:num w:numId="5">
+    <w:abstractNumId w:val="2"/>
+  </w:num>
+  <w:num w:numId="6">
+    <w:abstractNumId w:val="4"/>
+  </w:num>
+  <w:num w:numId="7">
     <w:abstractNumId w:val="6"/>
   </w:num>
-  <w:num w:numId="2">
-    <w:abstractNumId w:val="5"/>
+  <w:num w:numId="8">
+    <w:abstractNumId w:val="9"/>
   </w:num>
-  <w:num w:numId="3">
-    <w:abstractNumId w:val="3"/>
-  </w:num>
-  <w:num w:numId="4">
+  <w:num w:numId="9">
     <w:abstractNumId w:val="0"/>
   </w:num>
-  <w:num w:numId="5">
-    <w:abstractNumId w:val="1"/>
-  </w:num>
-  <w:num w:numId="6">
-    <w:abstractNumId w:val="2"/>
-  </w:num>
-  <w:num w:numId="7">
-    <w:abstractNumId w:val="4"/>
-  </w:num>
-  <w:num w:numId="8">
-    <w:abstractNumId w:val="7"/>
+  <w:num w:numId="10">
+    <w:abstractNumId w:val="3"/>
   </w:num>
 </w:numbering>
 </file>
@@ -1911,7 +3442,7 @@
 </file>
 
 <file path=customXml/itemProps1.xml><?xml version="1.0" encoding="utf-8"?>
-<ds:datastoreItem xmlns:ds="http://schemas.openxmlformats.org/officeDocument/2006/customXml" ds:itemID="{5CD49587-8F8E-4D71-B88F-DD6A69810BAB}">
+<ds:datastoreItem xmlns:ds="http://schemas.openxmlformats.org/officeDocument/2006/customXml" ds:itemID="{37F48261-692E-4628-87AF-331576D4C60E}">
   <ds:schemaRefs>
     <ds:schemaRef ds:uri="http://schemas.openxmlformats.org/officeDocument/2006/bibliography"/>
   </ds:schemaRefs>

</xml_diff>